<commit_message>
summary update and ex4
</commit_message>
<xml_diff>
--- a/HW3/hw3_whsolo_sorhom_writeup.docx
+++ b/HW3/hw3_whsolo_sorhom_writeup.docx
@@ -528,7 +528,520 @@
           <w:sz w:val="24"/>
           <w:szCs w:val="24"/>
         </w:rPr>
-        <w:t xml:space="preserve">Currently, the only difference is the drop at the top of is later and less immediate, and the rebound of the voltage suddenly jumps up once the K channel closes as opposed to being a smooth line. On the other graph of m, n, and h, we see that n and h cross each other when they shouldn’t in the graph shown in the textbook. We believe that this is due to the fact that the Na-K pump is always on in this simulation whereas it is not always in real life. Thus, assuming it shuts off as the Na concentration approaches 0 inside and K concentration approaches 0 outside, its shutting off during the simulation may impact the peak of the graph and how it rebounds. </w:t>
+        <w:t>Currently, the only difference is the drop at the top of is later and less immediate, and the rebound of the voltage suddenly jumps up once the K channel closes as opposed to being a smooth line. On the other graph of m, n, and h, we see that n and h cross each other when they shouldn’t in the graph shown in the textbook. We believe that this is due to the fact that the Na-K pump is always on in this simulation whereas it is not always in real life. Thus, assuming it shuts off as the Na concentration approaches 0 inside and K concentration approaches 0 outside, it</w:t>
+      </w:r>
+      <w:r>
+        <w:rPr>
+          <w:rFonts w:ascii="Times New Roman" w:hAnsi="Times New Roman" w:cs="Times New Roman"/>
+          <w:sz w:val="24"/>
+          <w:szCs w:val="24"/>
+        </w:rPr>
+        <w:t xml:space="preserve">s </w:t>
+      </w:r>
+      <w:r>
+        <w:rPr>
+          <w:rFonts w:ascii="Times New Roman" w:hAnsi="Times New Roman" w:cs="Times New Roman"/>
+          <w:sz w:val="24"/>
+          <w:szCs w:val="24"/>
+        </w:rPr>
+        <w:t xml:space="preserve">shutting off during the simulation may impact the peak of the graph and how it rebounds. </w:t>
+      </w:r>
+    </w:p>
+    <w:p>
+      <w:pPr>
+        <w:rPr>
+          <w:rFonts w:ascii="Times New Roman" w:hAnsi="Times New Roman" w:cs="Times New Roman"/>
+          <w:sz w:val="24"/>
+          <w:szCs w:val="24"/>
+        </w:rPr>
+      </w:pPr>
+    </w:p>
+    <w:p>
+      <w:pPr>
+        <w:rPr>
+          <w:rFonts w:ascii="Times New Roman" w:hAnsi="Times New Roman" w:cs="Times New Roman"/>
+          <w:sz w:val="24"/>
+          <w:szCs w:val="24"/>
+        </w:rPr>
+      </w:pPr>
+      <w:r>
+        <w:rPr>
+          <w:rFonts w:ascii="Times New Roman" w:hAnsi="Times New Roman" w:cs="Times New Roman"/>
+          <w:sz w:val="24"/>
+          <w:szCs w:val="24"/>
+        </w:rPr>
+        <w:t xml:space="preserve">3. In Exercise 3, we were asked to simulate the concentrations of the K and Na ion concentrations inside and outside the cell membrane in addition to what we did in Exercise 2. This came with one caveat that the pump was only to run when the concentrations of K outside and Na inside were both greater than 0. </w:t>
+      </w:r>
+    </w:p>
+    <w:p>
+      <w:pPr>
+        <w:rPr>
+          <w:rFonts w:ascii="Times New Roman" w:hAnsi="Times New Roman" w:cs="Times New Roman"/>
+          <w:sz w:val="24"/>
+          <w:szCs w:val="24"/>
+        </w:rPr>
+      </w:pPr>
+      <w:r>
+        <w:rPr>
+          <w:rFonts w:ascii="Times New Roman" w:hAnsi="Times New Roman" w:cs="Times New Roman"/>
+          <w:sz w:val="24"/>
+          <w:szCs w:val="24"/>
+        </w:rPr>
+        <w:t xml:space="preserve">To implement this, we created four variables for the concentrations of K in and out and Na in and out. To gate the pump </w:t>
+      </w:r>
+      <w:r>
+        <w:rPr>
+          <w:rFonts w:ascii="Times New Roman" w:hAnsi="Times New Roman" w:cs="Times New Roman"/>
+          <w:sz w:val="24"/>
+          <w:szCs w:val="24"/>
+        </w:rPr>
+        <w:t>flow,</w:t>
+      </w:r>
+      <w:r>
+        <w:rPr>
+          <w:rFonts w:ascii="Times New Roman" w:hAnsi="Times New Roman" w:cs="Times New Roman"/>
+          <w:sz w:val="24"/>
+          <w:szCs w:val="24"/>
+        </w:rPr>
+        <w:t xml:space="preserve"> I_P, we created a variable P_O similar to </w:t>
+      </w:r>
+      <w:proofErr w:type="spellStart"/>
+      <w:r>
+        <w:rPr>
+          <w:rFonts w:ascii="Times New Roman" w:hAnsi="Times New Roman" w:cs="Times New Roman"/>
+          <w:sz w:val="24"/>
+          <w:szCs w:val="24"/>
+        </w:rPr>
+        <w:t>Na_O</w:t>
+      </w:r>
+      <w:proofErr w:type="spellEnd"/>
+      <w:r>
+        <w:rPr>
+          <w:rFonts w:ascii="Times New Roman" w:hAnsi="Times New Roman" w:cs="Times New Roman"/>
+          <w:sz w:val="24"/>
+          <w:szCs w:val="24"/>
+        </w:rPr>
+        <w:t xml:space="preserve"> and K_O from above. P_O is initialized at 1 as the pump is initially on to create </w:t>
+      </w:r>
+      <w:r>
+        <w:rPr>
+          <w:rFonts w:ascii="Times New Roman" w:hAnsi="Times New Roman" w:cs="Times New Roman"/>
+          <w:sz w:val="24"/>
+          <w:szCs w:val="24"/>
+        </w:rPr>
+        <w:t xml:space="preserve">equilibrium voltage with the initial leakage of K. As the pump pumps Na out of the cell and K into the cell, we used a logical operator to evaluate the concentration of Na inside and K outside and return 1 to P_O if they were both greater than 0. If not, P_O would be 0 and this was passed to our </w:t>
+      </w:r>
+      <w:proofErr w:type="spellStart"/>
+      <w:r>
+        <w:rPr>
+          <w:rFonts w:ascii="Times New Roman" w:hAnsi="Times New Roman" w:cs="Times New Roman"/>
+          <w:sz w:val="24"/>
+          <w:szCs w:val="24"/>
+        </w:rPr>
+        <w:t>dVdt</w:t>
+      </w:r>
+      <w:proofErr w:type="spellEnd"/>
+      <w:r>
+        <w:rPr>
+          <w:rFonts w:ascii="Times New Roman" w:hAnsi="Times New Roman" w:cs="Times New Roman"/>
+          <w:sz w:val="24"/>
+          <w:szCs w:val="24"/>
+        </w:rPr>
+        <w:t xml:space="preserve"> function to turn off the flow of the pump.</w:t>
+      </w:r>
+    </w:p>
+    <w:p>
+      <w:pPr>
+        <w:rPr>
+          <w:rFonts w:ascii="Times New Roman" w:hAnsi="Times New Roman" w:cs="Times New Roman"/>
+          <w:sz w:val="24"/>
+          <w:szCs w:val="24"/>
+        </w:rPr>
+      </w:pPr>
+      <w:r>
+        <w:rPr>
+          <w:rFonts w:ascii="Times New Roman" w:hAnsi="Times New Roman" w:cs="Times New Roman"/>
+          <w:sz w:val="24"/>
+          <w:szCs w:val="24"/>
+        </w:rPr>
+        <w:lastRenderedPageBreak/>
+        <w:t xml:space="preserve">To simulate actual flow of ions across the membrane, we created two new anonymous functions </w:t>
+      </w:r>
+      <w:proofErr w:type="spellStart"/>
+      <w:r>
+        <w:rPr>
+          <w:rFonts w:ascii="Times New Roman" w:hAnsi="Times New Roman" w:cs="Times New Roman"/>
+          <w:sz w:val="24"/>
+          <w:szCs w:val="24"/>
+        </w:rPr>
+        <w:t>dNadt</w:t>
+      </w:r>
+      <w:proofErr w:type="spellEnd"/>
+      <w:r>
+        <w:rPr>
+          <w:rFonts w:ascii="Times New Roman" w:hAnsi="Times New Roman" w:cs="Times New Roman"/>
+          <w:sz w:val="24"/>
+          <w:szCs w:val="24"/>
+        </w:rPr>
+        <w:t xml:space="preserve"> and </w:t>
+      </w:r>
+      <w:proofErr w:type="spellStart"/>
+      <w:r>
+        <w:rPr>
+          <w:rFonts w:ascii="Times New Roman" w:hAnsi="Times New Roman" w:cs="Times New Roman"/>
+          <w:sz w:val="24"/>
+          <w:szCs w:val="24"/>
+        </w:rPr>
+        <w:t>dKdt</w:t>
+      </w:r>
+      <w:proofErr w:type="spellEnd"/>
+      <w:r>
+        <w:rPr>
+          <w:rFonts w:ascii="Times New Roman" w:hAnsi="Times New Roman" w:cs="Times New Roman"/>
+          <w:sz w:val="24"/>
+          <w:szCs w:val="24"/>
+        </w:rPr>
+        <w:t xml:space="preserve"> that modelled the change of concentration outside of the cell. </w:t>
+      </w:r>
+      <w:proofErr w:type="spellStart"/>
+      <w:r>
+        <w:rPr>
+          <w:rFonts w:ascii="Times New Roman" w:hAnsi="Times New Roman" w:cs="Times New Roman"/>
+          <w:sz w:val="24"/>
+          <w:szCs w:val="24"/>
+        </w:rPr>
+        <w:t>dKdt</w:t>
+      </w:r>
+      <w:proofErr w:type="spellEnd"/>
+      <w:r>
+        <w:rPr>
+          <w:rFonts w:ascii="Times New Roman" w:hAnsi="Times New Roman" w:cs="Times New Roman"/>
+          <w:sz w:val="24"/>
+          <w:szCs w:val="24"/>
+        </w:rPr>
+        <w:t xml:space="preserve"> was a function of I_K, I_L, and I_P, where I_P was multiplied by 2 to simulate the flow of 2 ions into the cell. Likewise, </w:t>
+      </w:r>
+      <w:proofErr w:type="spellStart"/>
+      <w:r>
+        <w:rPr>
+          <w:rFonts w:ascii="Times New Roman" w:hAnsi="Times New Roman" w:cs="Times New Roman"/>
+          <w:sz w:val="24"/>
+          <w:szCs w:val="24"/>
+        </w:rPr>
+        <w:t>dNadt</w:t>
+      </w:r>
+      <w:proofErr w:type="spellEnd"/>
+      <w:r>
+        <w:rPr>
+          <w:rFonts w:ascii="Times New Roman" w:hAnsi="Times New Roman" w:cs="Times New Roman"/>
+          <w:sz w:val="24"/>
+          <w:szCs w:val="24"/>
+        </w:rPr>
+        <w:t xml:space="preserve"> was a function of </w:t>
+      </w:r>
+      <w:proofErr w:type="spellStart"/>
+      <w:r>
+        <w:rPr>
+          <w:rFonts w:ascii="Times New Roman" w:hAnsi="Times New Roman" w:cs="Times New Roman"/>
+          <w:sz w:val="24"/>
+          <w:szCs w:val="24"/>
+        </w:rPr>
+        <w:t>I_Na</w:t>
+      </w:r>
+      <w:proofErr w:type="spellEnd"/>
+      <w:r>
+        <w:rPr>
+          <w:rFonts w:ascii="Times New Roman" w:hAnsi="Times New Roman" w:cs="Times New Roman"/>
+          <w:sz w:val="24"/>
+          <w:szCs w:val="24"/>
+        </w:rPr>
+        <w:t xml:space="preserve"> and I_P where I_P was multiplied by 3 to model the flow of 3 Na ions out of the cell. Then, in the main simulation loop, we used an RK4 implementation to obtain the change in concentration outside. This concentration change was then added to the current concentration outside and subtracted from the current concentration inside for the respective ions. </w:t>
+      </w:r>
+    </w:p>
+    <w:p>
+      <w:pPr>
+        <w:rPr>
+          <w:rFonts w:ascii="Times New Roman" w:hAnsi="Times New Roman" w:cs="Times New Roman"/>
+          <w:sz w:val="24"/>
+          <w:szCs w:val="24"/>
+        </w:rPr>
+      </w:pPr>
+      <w:r>
+        <w:rPr>
+          <w:rFonts w:ascii="Times New Roman" w:hAnsi="Times New Roman" w:cs="Times New Roman"/>
+          <w:sz w:val="24"/>
+          <w:szCs w:val="24"/>
+        </w:rPr>
+        <w:t>As a result of this implementation of the model, we got the following graphs below:</w:t>
+      </w:r>
+    </w:p>
+    <w:p>
+      <w:pPr>
+        <w:rPr>
+          <w:rFonts w:ascii="Times New Roman" w:hAnsi="Times New Roman" w:cs="Times New Roman"/>
+          <w:sz w:val="24"/>
+          <w:szCs w:val="24"/>
+        </w:rPr>
+      </w:pPr>
+      <w:r>
+        <w:rPr>
+          <w:rFonts w:ascii="Times New Roman" w:hAnsi="Times New Roman" w:cs="Times New Roman"/>
+          <w:noProof/>
+          <w:sz w:val="24"/>
+          <w:szCs w:val="24"/>
+        </w:rPr>
+        <w:drawing>
+          <wp:inline distT="0" distB="0" distL="0" distR="0" wp14:anchorId="6C3E982E" wp14:editId="57ADDC3C">
+            <wp:extent cx="5943600" cy="2673350"/>
+            <wp:effectExtent l="0" t="0" r="0" b="0"/>
+            <wp:docPr id="3" name="Picture 3" descr="A screenshot of a cell phone&#10;&#10;Description automatically generated"/>
+            <wp:cNvGraphicFramePr>
+              <a:graphicFrameLocks xmlns:a="http://schemas.openxmlformats.org/drawingml/2006/main" noChangeAspect="1"/>
+            </wp:cNvGraphicFramePr>
+            <a:graphic xmlns:a="http://schemas.openxmlformats.org/drawingml/2006/main">
+              <a:graphicData uri="http://schemas.openxmlformats.org/drawingml/2006/picture">
+                <pic:pic xmlns:pic="http://schemas.openxmlformats.org/drawingml/2006/picture">
+                  <pic:nvPicPr>
+                    <pic:cNvPr id="3" name="ex3.JPG"/>
+                    <pic:cNvPicPr/>
+                  </pic:nvPicPr>
+                  <pic:blipFill>
+                    <a:blip r:embed="rId7">
+                      <a:extLst>
+                        <a:ext uri="{28A0092B-C50C-407E-A947-70E740481C1C}">
+                          <a14:useLocalDpi xmlns:a14="http://schemas.microsoft.com/office/drawing/2010/main" val="0"/>
+                        </a:ext>
+                      </a:extLst>
+                    </a:blip>
+                    <a:stretch>
+                      <a:fillRect/>
+                    </a:stretch>
+                  </pic:blipFill>
+                  <pic:spPr>
+                    <a:xfrm>
+                      <a:off x="0" y="0"/>
+                      <a:ext cx="5943600" cy="2673350"/>
+                    </a:xfrm>
+                    <a:prstGeom prst="rect">
+                      <a:avLst/>
+                    </a:prstGeom>
+                  </pic:spPr>
+                </pic:pic>
+              </a:graphicData>
+            </a:graphic>
+          </wp:inline>
+        </w:drawing>
+      </w:r>
+    </w:p>
+    <w:p>
+      <w:pPr>
+        <w:rPr>
+          <w:rFonts w:ascii="Times New Roman" w:hAnsi="Times New Roman" w:cs="Times New Roman"/>
+          <w:sz w:val="24"/>
+          <w:szCs w:val="24"/>
+        </w:rPr>
+      </w:pPr>
+    </w:p>
+    <w:p>
+      <w:pPr>
+        <w:rPr>
+          <w:rFonts w:ascii="Times New Roman" w:hAnsi="Times New Roman" w:cs="Times New Roman"/>
+          <w:sz w:val="24"/>
+          <w:szCs w:val="24"/>
+        </w:rPr>
+      </w:pPr>
+      <w:r>
+        <w:rPr>
+          <w:rFonts w:ascii="Times New Roman" w:hAnsi="Times New Roman" w:cs="Times New Roman"/>
+          <w:sz w:val="24"/>
+          <w:szCs w:val="24"/>
+        </w:rPr>
+        <w:t>Notice that the concentration of Na inside and K outside is decreasing initially while the net voltage stays constant. This is what we expect as, initially, the Na and K gates are closed so the only thing impacting the concentrations are the pump and the leakage current. Thus, we expect these two concentrations to drop until an initial voltage is applied. Once the initial voltage is applied and the Na gates open, we see an increase of Na ions inside the cell as we expected. Slightly later as the Na gates close and the K gates open, we see a sharp rise in the K concentration outside. Once the gates close, the concentrations of K outside and Na inside gradually decrease until they hit 0.</w:t>
+      </w:r>
+    </w:p>
+    <w:p>
+      <w:pPr>
+        <w:rPr>
+          <w:rFonts w:ascii="Times New Roman" w:hAnsi="Times New Roman" w:cs="Times New Roman"/>
+          <w:sz w:val="24"/>
+          <w:szCs w:val="24"/>
+        </w:rPr>
+      </w:pPr>
+      <w:r>
+        <w:rPr>
+          <w:rFonts w:ascii="Times New Roman" w:hAnsi="Times New Roman" w:cs="Times New Roman"/>
+          <w:sz w:val="24"/>
+          <w:szCs w:val="24"/>
+        </w:rPr>
+        <w:t xml:space="preserve">At this point in this model, the pump shuts off as there are no ions to pump against the gradient. </w:t>
+      </w:r>
+      <w:r>
+        <w:rPr>
+          <w:rFonts w:ascii="Times New Roman" w:hAnsi="Times New Roman" w:cs="Times New Roman"/>
+          <w:sz w:val="24"/>
+          <w:szCs w:val="24"/>
+        </w:rPr>
+        <w:t xml:space="preserve">Thus, we see an increase in the voltage after 2.5ms as the pump is no longer working to counteract the leakage. As a result, the voltage increases. While this is not what we would expect in the real model, it does make sense with how we implemented the current model in our simulation. This differs from Exercise 2 as the pump is always on and we did not originally model the concentrations of the ions. </w:t>
+      </w:r>
+    </w:p>
+    <w:p>
+      <w:pPr>
+        <w:rPr>
+          <w:rFonts w:ascii="Times New Roman" w:hAnsi="Times New Roman" w:cs="Times New Roman"/>
+          <w:sz w:val="24"/>
+          <w:szCs w:val="24"/>
+        </w:rPr>
+      </w:pPr>
+    </w:p>
+    <w:p>
+      <w:pPr>
+        <w:rPr>
+          <w:rFonts w:ascii="Times New Roman" w:hAnsi="Times New Roman" w:cs="Times New Roman"/>
+          <w:sz w:val="24"/>
+          <w:szCs w:val="24"/>
+        </w:rPr>
+      </w:pPr>
+      <w:r>
+        <w:rPr>
+          <w:rFonts w:ascii="Times New Roman" w:hAnsi="Times New Roman" w:cs="Times New Roman"/>
+          <w:sz w:val="24"/>
+          <w:szCs w:val="24"/>
+        </w:rPr>
+        <w:lastRenderedPageBreak/>
+        <w:t xml:space="preserve">4. In Exercise 4, we were asked to use our model from Exercise 3 except to change when the Na gates </w:t>
+      </w:r>
+      <w:r>
+        <w:rPr>
+          <w:rFonts w:ascii="Times New Roman" w:hAnsi="Times New Roman" w:cs="Times New Roman"/>
+          <w:sz w:val="24"/>
+          <w:szCs w:val="24"/>
+        </w:rPr>
+        <w:t xml:space="preserve">closed </w:t>
+      </w:r>
+      <w:r>
+        <w:rPr>
+          <w:rFonts w:ascii="Times New Roman" w:hAnsi="Times New Roman" w:cs="Times New Roman"/>
+          <w:sz w:val="24"/>
+          <w:szCs w:val="24"/>
+        </w:rPr>
+        <w:t xml:space="preserve">and the K gates opened from 49.3mV to 50.0mV. </w:t>
+      </w:r>
+      <w:r>
+        <w:rPr>
+          <w:rFonts w:ascii="Times New Roman" w:hAnsi="Times New Roman" w:cs="Times New Roman"/>
+          <w:sz w:val="24"/>
+          <w:szCs w:val="24"/>
+        </w:rPr>
+        <w:t xml:space="preserve">Otherwise, the model was kept exactly the same using the code from Exercise 3. Results are pictured below: </w:t>
+      </w:r>
+    </w:p>
+    <w:p>
+      <w:pPr>
+        <w:rPr>
+          <w:rFonts w:ascii="Times New Roman" w:hAnsi="Times New Roman" w:cs="Times New Roman"/>
+          <w:sz w:val="24"/>
+          <w:szCs w:val="24"/>
+        </w:rPr>
+      </w:pPr>
+      <w:r>
+        <w:rPr>
+          <w:rFonts w:ascii="Times New Roman" w:hAnsi="Times New Roman" w:cs="Times New Roman"/>
+          <w:noProof/>
+          <w:sz w:val="24"/>
+          <w:szCs w:val="24"/>
+        </w:rPr>
+        <w:drawing>
+          <wp:inline distT="0" distB="0" distL="0" distR="0" wp14:anchorId="4554E223" wp14:editId="427AE118">
+            <wp:extent cx="5943600" cy="1781175"/>
+            <wp:effectExtent l="0" t="0" r="0" b="9525"/>
+            <wp:docPr id="4" name="Picture 4" descr="A screenshot of a social media post&#10;&#10;Description automatically generated"/>
+            <wp:cNvGraphicFramePr>
+              <a:graphicFrameLocks xmlns:a="http://schemas.openxmlformats.org/drawingml/2006/main" noChangeAspect="1"/>
+            </wp:cNvGraphicFramePr>
+            <a:graphic xmlns:a="http://schemas.openxmlformats.org/drawingml/2006/main">
+              <a:graphicData uri="http://schemas.openxmlformats.org/drawingml/2006/picture">
+                <pic:pic xmlns:pic="http://schemas.openxmlformats.org/drawingml/2006/picture">
+                  <pic:nvPicPr>
+                    <pic:cNvPr id="4" name="ex4.JPG"/>
+                    <pic:cNvPicPr/>
+                  </pic:nvPicPr>
+                  <pic:blipFill>
+                    <a:blip r:embed="rId8" cstate="print">
+                      <a:extLst>
+                        <a:ext uri="{28A0092B-C50C-407E-A947-70E740481C1C}">
+                          <a14:useLocalDpi xmlns:a14="http://schemas.microsoft.com/office/drawing/2010/main" val="0"/>
+                        </a:ext>
+                      </a:extLst>
+                    </a:blip>
+                    <a:stretch>
+                      <a:fillRect/>
+                    </a:stretch>
+                  </pic:blipFill>
+                  <pic:spPr>
+                    <a:xfrm>
+                      <a:off x="0" y="0"/>
+                      <a:ext cx="5943600" cy="1781175"/>
+                    </a:xfrm>
+                    <a:prstGeom prst="rect">
+                      <a:avLst/>
+                    </a:prstGeom>
+                  </pic:spPr>
+                </pic:pic>
+              </a:graphicData>
+            </a:graphic>
+          </wp:inline>
+        </w:drawing>
+      </w:r>
+    </w:p>
+    <w:p>
+      <w:pPr>
+        <w:rPr>
+          <w:rFonts w:ascii="Times New Roman" w:hAnsi="Times New Roman" w:cs="Times New Roman"/>
+          <w:sz w:val="24"/>
+          <w:szCs w:val="24"/>
+        </w:rPr>
+      </w:pPr>
+      <w:r>
+        <w:rPr>
+          <w:rFonts w:ascii="Times New Roman" w:hAnsi="Times New Roman" w:cs="Times New Roman"/>
+          <w:sz w:val="24"/>
+          <w:szCs w:val="24"/>
+        </w:rPr>
+        <w:t xml:space="preserve">Immediately, we see some differenced from the graph shown in Exercise 3. At the peak of the voltage, it takes a longer period of time before it drops. This is likely because there is a higher threshold of 50mV before the K gates open and Na gates close. However, the initial current applied is not quite enough to push it over that threshold immediately, and so we see a slight lull and a bit of a more elongated curve at the peak of the voltage before it drops down like normal. After dropping, the voltage behaves as expected in correspondence to Exercise 3 given that the pump shuts off when the concentrations of Na inside and K outside hit 0. </w:t>
+      </w:r>
+    </w:p>
+    <w:p>
+      <w:pPr>
+        <w:rPr>
+          <w:rFonts w:ascii="Times New Roman" w:hAnsi="Times New Roman" w:cs="Times New Roman"/>
+          <w:sz w:val="24"/>
+          <w:szCs w:val="24"/>
+        </w:rPr>
+      </w:pPr>
+      <w:r>
+        <w:rPr>
+          <w:rFonts w:ascii="Times New Roman" w:hAnsi="Times New Roman" w:cs="Times New Roman"/>
+          <w:sz w:val="24"/>
+          <w:szCs w:val="24"/>
+        </w:rPr>
+        <w:t>A similar change is seen in the concentrations that correspond to the change in the gating value. The Na gate opens at the same time as in Exercise 3 but does not close until later (eyeballing it looks like in Exercise 3 it closes at around .75ms compared to .9ms in Exercise 4). Likewise, the K gate opens later and so we see a delay in the sharp spike of K outside like in Exercise 3. Again, this is in line with what we observed in the graph for the voltage in that there was a longer delay until the K gates opened.</w:t>
+      </w:r>
+    </w:p>
+    <w:p>
+      <w:pPr>
+        <w:rPr>
+          <w:rFonts w:ascii="Times New Roman" w:hAnsi="Times New Roman" w:cs="Times New Roman"/>
+          <w:sz w:val="24"/>
+          <w:szCs w:val="24"/>
+        </w:rPr>
+      </w:pPr>
+      <w:r>
+        <w:rPr>
+          <w:rFonts w:ascii="Times New Roman" w:hAnsi="Times New Roman" w:cs="Times New Roman"/>
+          <w:sz w:val="24"/>
+          <w:szCs w:val="24"/>
+        </w:rPr>
+        <w:t xml:space="preserve">5. </w:t>
       </w:r>
     </w:p>
     <w:sectPr>
@@ -761,6 +1274,7 @@
     <w:lsdException w:name="HTML Sample" w:semiHidden="1" w:unhideWhenUsed="1"/>
     <w:lsdException w:name="HTML Typewriter" w:semiHidden="1" w:unhideWhenUsed="1"/>
     <w:lsdException w:name="HTML Variable" w:semiHidden="1" w:unhideWhenUsed="1"/>
+    <w:lsdException w:name="Normal Table" w:semiHidden="1" w:unhideWhenUsed="1"/>
     <w:lsdException w:name="annotation subject" w:semiHidden="1" w:unhideWhenUsed="1"/>
     <w:lsdException w:name="No List" w:semiHidden="1" w:unhideWhenUsed="1"/>
     <w:lsdException w:name="Outline List 1" w:semiHidden="1" w:unhideWhenUsed="1"/>
@@ -807,8 +1321,10 @@
     <w:lsdException w:name="Table Subtle 2" w:semiHidden="1" w:unhideWhenUsed="1"/>
     <w:lsdException w:name="Table Web 1" w:semiHidden="1" w:unhideWhenUsed="1"/>
     <w:lsdException w:name="Table Web 2" w:semiHidden="1" w:unhideWhenUsed="1"/>
+    <w:lsdException w:name="Table Web 3" w:semiHidden="1" w:unhideWhenUsed="1"/>
     <w:lsdException w:name="Balloon Text" w:semiHidden="1" w:unhideWhenUsed="1"/>
     <w:lsdException w:name="Table Grid" w:uiPriority="39"/>
+    <w:lsdException w:name="Table Theme" w:semiHidden="1" w:unhideWhenUsed="1"/>
     <w:lsdException w:name="Placeholder Text" w:semiHidden="1"/>
     <w:lsdException w:name="No Spacing" w:uiPriority="1" w:qFormat="1"/>
     <w:lsdException w:name="Light Shading" w:uiPriority="60"/>

</xml_diff>

<commit_message>
Proofread write-up, changed a few variable names
</commit_message>
<xml_diff>
--- a/HW3/hw3_whsolo_sorhom_writeup.docx
+++ b/HW3/hw3_whsolo_sorhom_writeup.docx
@@ -1,6 +1,6 @@
 
 <file path=word/document.xml><?xml version="1.0" encoding="utf-8"?>
-<w:document xmlns:wpc="http://schemas.microsoft.com/office/word/2010/wordprocessingCanvas" xmlns:cx="http://schemas.microsoft.com/office/drawing/2014/chartex" xmlns:cx1="http://schemas.microsoft.com/office/drawing/2015/9/8/chartex" xmlns:cx2="http://schemas.microsoft.com/office/drawing/2015/10/21/chartex" xmlns:cx3="http://schemas.microsoft.com/office/drawing/2016/5/9/chartex" xmlns:cx4="http://schemas.microsoft.com/office/drawing/2016/5/10/chartex" xmlns:cx5="http://schemas.microsoft.com/office/drawing/2016/5/11/chartex" xmlns:cx6="http://schemas.microsoft.com/office/drawing/2016/5/12/chartex" xmlns:cx7="http://schemas.microsoft.com/office/drawing/2016/5/13/chartex" xmlns:cx8="http://schemas.microsoft.com/office/drawing/2016/5/14/chartex" xmlns:mc="http://schemas.openxmlformats.org/markup-compatibility/2006" xmlns:aink="http://schemas.microsoft.com/office/drawing/2016/ink" xmlns:am3d="http://schemas.microsoft.com/office/drawing/2017/model3d" xmlns:o="urn:schemas-microsoft-com:office:office" xmlns:r="http://schemas.openxmlformats.org/officeDocument/2006/relationships" xmlns:m="http://schemas.openxmlformats.org/officeDocument/2006/math" xmlns:v="urn:schemas-microsoft-com:vml" xmlns:wp14="http://schemas.microsoft.com/office/word/2010/wordprocessingDrawing" xmlns:wp="http://schemas.openxmlformats.org/drawingml/2006/wordprocessingDrawing" xmlns:w10="urn:schemas-microsoft-com:office:word" xmlns:w="http://schemas.openxmlformats.org/wordprocessingml/2006/main" xmlns:w14="http://schemas.microsoft.com/office/word/2010/wordml" xmlns:w15="http://schemas.microsoft.com/office/word/2012/wordml" xmlns:w16cex="http://schemas.microsoft.com/office/word/2018/wordml/cex" xmlns:w16cid="http://schemas.microsoft.com/office/word/2016/wordml/cid" xmlns:w16="http://schemas.microsoft.com/office/word/2018/wordml" xmlns:w16se="http://schemas.microsoft.com/office/word/2015/wordml/symex" xmlns:wpg="http://schemas.microsoft.com/office/word/2010/wordprocessingGroup" xmlns:wpi="http://schemas.microsoft.com/office/word/2010/wordprocessingInk" xmlns:wne="http://schemas.microsoft.com/office/word/2006/wordml" xmlns:wps="http://schemas.microsoft.com/office/word/2010/wordprocessingShape" mc:Ignorable="w14 w15 w16se w16cid w16 w16cex wp14">
+<w:document xmlns:wpc="http://schemas.microsoft.com/office/word/2010/wordprocessingCanvas" xmlns:cx="http://schemas.microsoft.com/office/drawing/2014/chartex" xmlns:cx1="http://schemas.microsoft.com/office/drawing/2015/9/8/chartex" xmlns:cx2="http://schemas.microsoft.com/office/drawing/2015/10/21/chartex" xmlns:cx3="http://schemas.microsoft.com/office/drawing/2016/5/9/chartex" xmlns:cx4="http://schemas.microsoft.com/office/drawing/2016/5/10/chartex" xmlns:cx5="http://schemas.microsoft.com/office/drawing/2016/5/11/chartex" xmlns:cx6="http://schemas.microsoft.com/office/drawing/2016/5/12/chartex" xmlns:cx7="http://schemas.microsoft.com/office/drawing/2016/5/13/chartex" xmlns:cx8="http://schemas.microsoft.com/office/drawing/2016/5/14/chartex" xmlns:mc="http://schemas.openxmlformats.org/markup-compatibility/2006" xmlns:aink="http://schemas.microsoft.com/office/drawing/2016/ink" xmlns:am3d="http://schemas.microsoft.com/office/drawing/2017/model3d" xmlns:o="urn:schemas-microsoft-com:office:office" xmlns:r="http://schemas.openxmlformats.org/officeDocument/2006/relationships" xmlns:m="http://schemas.openxmlformats.org/officeDocument/2006/math" xmlns:v="urn:schemas-microsoft-com:vml" xmlns:wp14="http://schemas.microsoft.com/office/word/2010/wordprocessingDrawing" xmlns:wp="http://schemas.openxmlformats.org/drawingml/2006/wordprocessingDrawing" xmlns:w10="urn:schemas-microsoft-com:office:word" xmlns:w="http://schemas.openxmlformats.org/wordprocessingml/2006/main" xmlns:w14="http://schemas.microsoft.com/office/word/2010/wordml" xmlns:w15="http://schemas.microsoft.com/office/word/2012/wordml" xmlns:w16cid="http://schemas.microsoft.com/office/word/2016/wordml/cid" xmlns:w16se="http://schemas.microsoft.com/office/word/2015/wordml/symex" xmlns:wpg="http://schemas.microsoft.com/office/word/2010/wordprocessingGroup" xmlns:wpi="http://schemas.microsoft.com/office/word/2010/wordprocessingInk" xmlns:wne="http://schemas.microsoft.com/office/word/2006/wordml" xmlns:wps="http://schemas.microsoft.com/office/word/2010/wordprocessingShape" mc:Ignorable="w14 w15 w16se w16cid wp14">
   <w:body>
     <w:p>
       <w:pPr>
@@ -24,7 +24,488 @@
           <w:sz w:val="24"/>
           <w:szCs w:val="24"/>
         </w:rPr>
-        <w:t xml:space="preserve"> and Skye </w:t>
+        <w:t xml:space="preserve"> and Skye Rhomberg</w:t>
+      </w:r>
+    </w:p>
+    <w:p>
+      <w:pPr>
+        <w:rPr>
+          <w:rFonts w:ascii="Times New Roman" w:hAnsi="Times New Roman" w:cs="Times New Roman"/>
+          <w:sz w:val="24"/>
+          <w:szCs w:val="24"/>
+        </w:rPr>
+      </w:pPr>
+      <w:r>
+        <w:rPr>
+          <w:rFonts w:ascii="Times New Roman" w:hAnsi="Times New Roman" w:cs="Times New Roman"/>
+          <w:sz w:val="24"/>
+          <w:szCs w:val="24"/>
+        </w:rPr>
+        <w:t>HW3 – CS346</w:t>
+      </w:r>
+    </w:p>
+    <w:p>
+      <w:pPr>
+        <w:rPr>
+          <w:rFonts w:ascii="Times New Roman" w:hAnsi="Times New Roman" w:cs="Times New Roman"/>
+          <w:sz w:val="24"/>
+          <w:szCs w:val="24"/>
+        </w:rPr>
+      </w:pPr>
+      <w:r>
+        <w:rPr>
+          <w:rFonts w:ascii="Times New Roman" w:hAnsi="Times New Roman" w:cs="Times New Roman"/>
+          <w:sz w:val="24"/>
+          <w:szCs w:val="24"/>
+        </w:rPr>
+        <w:t>5/7</w:t>
+      </w:r>
+      <w:r>
+        <w:rPr>
+          <w:rFonts w:ascii="Times New Roman" w:hAnsi="Times New Roman" w:cs="Times New Roman"/>
+          <w:sz w:val="24"/>
+          <w:szCs w:val="24"/>
+        </w:rPr>
+        <w:t>/20</w:t>
+      </w:r>
+    </w:p>
+    <w:p>
+      <w:pPr>
+        <w:rPr>
+          <w:rFonts w:ascii="Times New Roman" w:hAnsi="Times New Roman" w:cs="Times New Roman"/>
+          <w:sz w:val="24"/>
+          <w:szCs w:val="24"/>
+        </w:rPr>
+      </w:pPr>
+    </w:p>
+    <w:p>
+      <w:pPr>
+        <w:rPr>
+          <w:rFonts w:ascii="Times New Roman" w:hAnsi="Times New Roman" w:cs="Times New Roman"/>
+          <w:sz w:val="24"/>
+          <w:szCs w:val="24"/>
+        </w:rPr>
+      </w:pPr>
+      <w:r>
+        <w:rPr>
+          <w:rFonts w:ascii="Times New Roman" w:hAnsi="Times New Roman" w:cs="Times New Roman"/>
+          <w:b/>
+          <w:bCs/>
+          <w:sz w:val="24"/>
+          <w:szCs w:val="24"/>
+        </w:rPr>
+        <w:t>1.</w:t>
+      </w:r>
+      <w:r>
+        <w:rPr>
+          <w:rFonts w:ascii="Times New Roman" w:hAnsi="Times New Roman" w:cs="Times New Roman"/>
+          <w:sz w:val="24"/>
+          <w:szCs w:val="24"/>
+        </w:rPr>
+        <w:t xml:space="preserve"> In Exercise 1, we were tasked with implementing the HH model without the Na-K Pump. </w:t>
+      </w:r>
+      <w:r>
+        <w:rPr>
+          <w:rFonts w:ascii="Times New Roman" w:hAnsi="Times New Roman" w:cs="Times New Roman"/>
+          <w:sz w:val="24"/>
+          <w:szCs w:val="24"/>
+        </w:rPr>
+        <w:t>W</w:t>
+      </w:r>
+      <w:r>
+        <w:rPr>
+          <w:rFonts w:ascii="Times New Roman" w:hAnsi="Times New Roman" w:cs="Times New Roman"/>
+          <w:sz w:val="24"/>
+          <w:szCs w:val="24"/>
+        </w:rPr>
+        <w:t xml:space="preserve">e started by initializing all the variables given to us in the tables along with </w:t>
+      </w:r>
+      <w:r>
+        <w:rPr>
+          <w:rFonts w:ascii="Times New Roman" w:hAnsi="Times New Roman" w:cs="Times New Roman"/>
+          <w:sz w:val="24"/>
+          <w:szCs w:val="24"/>
+        </w:rPr>
+        <w:t>several</w:t>
+      </w:r>
+      <w:r>
+        <w:rPr>
+          <w:rFonts w:ascii="Times New Roman" w:hAnsi="Times New Roman" w:cs="Times New Roman"/>
+          <w:sz w:val="24"/>
+          <w:szCs w:val="24"/>
+        </w:rPr>
+        <w:t xml:space="preserve"> anonymous functions. The first of the</w:t>
+      </w:r>
+      <w:r>
+        <w:rPr>
+          <w:rFonts w:ascii="Times New Roman" w:hAnsi="Times New Roman" w:cs="Times New Roman"/>
+          <w:sz w:val="24"/>
+          <w:szCs w:val="24"/>
+        </w:rPr>
+        <w:t>se</w:t>
+      </w:r>
+      <w:r>
+        <w:rPr>
+          <w:rFonts w:ascii="Times New Roman" w:hAnsi="Times New Roman" w:cs="Times New Roman"/>
+          <w:sz w:val="24"/>
+          <w:szCs w:val="24"/>
+        </w:rPr>
+        <w:t xml:space="preserve"> anonymous functions </w:t>
+      </w:r>
+      <w:r>
+        <w:rPr>
+          <w:rFonts w:ascii="Times New Roman" w:hAnsi="Times New Roman" w:cs="Times New Roman"/>
+          <w:sz w:val="24"/>
+          <w:szCs w:val="24"/>
+        </w:rPr>
+        <w:t>calculated</w:t>
+      </w:r>
+      <w:r>
+        <w:rPr>
+          <w:rFonts w:ascii="Times New Roman" w:hAnsi="Times New Roman" w:cs="Times New Roman"/>
+          <w:sz w:val="24"/>
+          <w:szCs w:val="24"/>
+        </w:rPr>
+        <w:t xml:space="preserve"> the opening and closing constants for </w:t>
+      </w:r>
+      <w:r>
+        <w:rPr>
+          <w:rFonts w:ascii="Times New Roman" w:hAnsi="Times New Roman" w:cs="Times New Roman"/>
+          <w:i/>
+          <w:iCs/>
+          <w:sz w:val="24"/>
+          <w:szCs w:val="24"/>
+        </w:rPr>
+        <w:t>m</w:t>
+      </w:r>
+      <w:r>
+        <w:rPr>
+          <w:rFonts w:ascii="Times New Roman" w:hAnsi="Times New Roman" w:cs="Times New Roman"/>
+          <w:sz w:val="24"/>
+          <w:szCs w:val="24"/>
+        </w:rPr>
+        <w:t xml:space="preserve">, </w:t>
+      </w:r>
+      <w:r>
+        <w:rPr>
+          <w:rFonts w:ascii="Times New Roman" w:hAnsi="Times New Roman" w:cs="Times New Roman"/>
+          <w:i/>
+          <w:iCs/>
+          <w:sz w:val="24"/>
+          <w:szCs w:val="24"/>
+        </w:rPr>
+        <w:t>n</w:t>
+      </w:r>
+      <w:r>
+        <w:rPr>
+          <w:rFonts w:ascii="Times New Roman" w:hAnsi="Times New Roman" w:cs="Times New Roman"/>
+          <w:sz w:val="24"/>
+          <w:szCs w:val="24"/>
+        </w:rPr>
+        <w:t xml:space="preserve">, and </w:t>
+      </w:r>
+      <w:r>
+        <w:rPr>
+          <w:rFonts w:ascii="Times New Roman" w:hAnsi="Times New Roman" w:cs="Times New Roman"/>
+          <w:i/>
+          <w:iCs/>
+          <w:sz w:val="24"/>
+          <w:szCs w:val="24"/>
+        </w:rPr>
+        <w:t>h</w:t>
+      </w:r>
+      <w:r>
+        <w:rPr>
+          <w:rFonts w:ascii="Times New Roman" w:hAnsi="Times New Roman" w:cs="Times New Roman"/>
+          <w:sz w:val="24"/>
+          <w:szCs w:val="24"/>
+        </w:rPr>
+        <w:t xml:space="preserve">, the probabilities of gates for Na, K, and Leakage being open. </w:t>
+      </w:r>
+    </w:p>
+    <w:p>
+      <w:pPr>
+        <w:rPr>
+          <w:rFonts w:ascii="Times New Roman" w:hAnsi="Times New Roman" w:cs="Times New Roman"/>
+          <w:sz w:val="24"/>
+          <w:szCs w:val="24"/>
+        </w:rPr>
+      </w:pPr>
+      <w:r>
+        <w:rPr>
+          <w:rFonts w:ascii="Times New Roman" w:hAnsi="Times New Roman" w:cs="Times New Roman"/>
+          <w:sz w:val="24"/>
+          <w:szCs w:val="24"/>
+        </w:rPr>
+        <w:t>Each of these functions was a function of the current voltage, as a greater voltage meant a greater opening rate constant for Na, and leakage, but less for K. Moving forward, each of these six opening and closing rate constants were used when calculating the anonymous function derivatives for n, m, and h for the RK4 approximation. Of the three anonymous functions, none of them took more than 2 variables, but for the sake of alignment and debugging, the function</w:t>
+      </w:r>
+      <w:r>
+        <w:rPr>
+          <w:rFonts w:ascii="Times New Roman" w:hAnsi="Times New Roman" w:cs="Times New Roman"/>
+          <w:sz w:val="24"/>
+          <w:szCs w:val="24"/>
+        </w:rPr>
+        <w:t>s</w:t>
+      </w:r>
+      <w:r>
+        <w:rPr>
+          <w:rFonts w:ascii="Times New Roman" w:hAnsi="Times New Roman" w:cs="Times New Roman"/>
+          <w:sz w:val="24"/>
+          <w:szCs w:val="24"/>
+        </w:rPr>
+        <w:t xml:space="preserve"> w</w:t>
+      </w:r>
+      <w:r>
+        <w:rPr>
+          <w:rFonts w:ascii="Times New Roman" w:hAnsi="Times New Roman" w:cs="Times New Roman"/>
+          <w:sz w:val="24"/>
+          <w:szCs w:val="24"/>
+        </w:rPr>
+        <w:t>ere</w:t>
+      </w:r>
+      <w:r>
+        <w:rPr>
+          <w:rFonts w:ascii="Times New Roman" w:hAnsi="Times New Roman" w:cs="Times New Roman"/>
+          <w:sz w:val="24"/>
+          <w:szCs w:val="24"/>
+        </w:rPr>
+        <w:t xml:space="preserve"> created to take </w:t>
+      </w:r>
+      <w:r>
+        <w:rPr>
+          <w:rFonts w:ascii="Times New Roman" w:hAnsi="Times New Roman" w:cs="Times New Roman"/>
+          <w:i/>
+          <w:iCs/>
+          <w:sz w:val="24"/>
+          <w:szCs w:val="24"/>
+        </w:rPr>
+        <w:t>V</w:t>
+      </w:r>
+      <w:r>
+        <w:rPr>
+          <w:rFonts w:ascii="Times New Roman" w:hAnsi="Times New Roman" w:cs="Times New Roman"/>
+          <w:sz w:val="24"/>
+          <w:szCs w:val="24"/>
+        </w:rPr>
+        <w:t xml:space="preserve">, </w:t>
+      </w:r>
+      <w:r>
+        <w:rPr>
+          <w:rFonts w:ascii="Times New Roman" w:hAnsi="Times New Roman" w:cs="Times New Roman"/>
+          <w:i/>
+          <w:iCs/>
+          <w:sz w:val="24"/>
+          <w:szCs w:val="24"/>
+        </w:rPr>
+        <w:t>n</w:t>
+      </w:r>
+      <w:r>
+        <w:rPr>
+          <w:rFonts w:ascii="Times New Roman" w:hAnsi="Times New Roman" w:cs="Times New Roman"/>
+          <w:sz w:val="24"/>
+          <w:szCs w:val="24"/>
+        </w:rPr>
+        <w:t xml:space="preserve">, </w:t>
+      </w:r>
+      <w:r>
+        <w:rPr>
+          <w:rFonts w:ascii="Times New Roman" w:hAnsi="Times New Roman" w:cs="Times New Roman"/>
+          <w:i/>
+          <w:iCs/>
+          <w:sz w:val="24"/>
+          <w:szCs w:val="24"/>
+        </w:rPr>
+        <w:t>m</w:t>
+      </w:r>
+      <w:r>
+        <w:rPr>
+          <w:rFonts w:ascii="Times New Roman" w:hAnsi="Times New Roman" w:cs="Times New Roman"/>
+          <w:sz w:val="24"/>
+          <w:szCs w:val="24"/>
+        </w:rPr>
+        <w:t xml:space="preserve">, and </w:t>
+      </w:r>
+      <w:r>
+        <w:rPr>
+          <w:rFonts w:ascii="Times New Roman" w:hAnsi="Times New Roman" w:cs="Times New Roman"/>
+          <w:i/>
+          <w:iCs/>
+          <w:sz w:val="24"/>
+          <w:szCs w:val="24"/>
+        </w:rPr>
+        <w:t>h</w:t>
+      </w:r>
+      <w:r>
+        <w:rPr>
+          <w:rFonts w:ascii="Times New Roman" w:hAnsi="Times New Roman" w:cs="Times New Roman"/>
+          <w:sz w:val="24"/>
+          <w:szCs w:val="24"/>
+        </w:rPr>
+        <w:t xml:space="preserve"> as arguments</w:t>
+      </w:r>
+      <w:r>
+        <w:rPr>
+          <w:rFonts w:ascii="Times New Roman" w:hAnsi="Times New Roman" w:cs="Times New Roman"/>
+          <w:sz w:val="24"/>
+          <w:szCs w:val="24"/>
+        </w:rPr>
+        <w:t xml:space="preserve"> so that in our RK4 approximations, each would </w:t>
+      </w:r>
+      <w:r>
+        <w:rPr>
+          <w:rFonts w:ascii="Times New Roman" w:hAnsi="Times New Roman" w:cs="Times New Roman"/>
+          <w:sz w:val="24"/>
+          <w:szCs w:val="24"/>
+        </w:rPr>
+        <w:t>align visually</w:t>
+      </w:r>
+      <w:r>
+        <w:rPr>
+          <w:rFonts w:ascii="Times New Roman" w:hAnsi="Times New Roman" w:cs="Times New Roman"/>
+          <w:sz w:val="24"/>
+          <w:szCs w:val="24"/>
+        </w:rPr>
+        <w:t>.</w:t>
+      </w:r>
+    </w:p>
+    <w:p>
+      <w:pPr>
+        <w:rPr>
+          <w:rFonts w:ascii="Times New Roman" w:hAnsi="Times New Roman" w:cs="Times New Roman"/>
+          <w:sz w:val="24"/>
+          <w:szCs w:val="24"/>
+        </w:rPr>
+      </w:pPr>
+      <w:r>
+        <w:rPr>
+          <w:rFonts w:ascii="Times New Roman" w:hAnsi="Times New Roman" w:cs="Times New Roman"/>
+          <w:sz w:val="24"/>
+          <w:szCs w:val="24"/>
+        </w:rPr>
+        <w:t>Next, we created anonymous functions to compute the currents through the K, Na, and Leakage channels. Unlike the derivative functions above, none of these were programmed to input all the same variables as they do not need to line up in the simulation loop. These equations were implemented exactly as described in the textbook.</w:t>
+      </w:r>
+    </w:p>
+    <w:p>
+      <w:pPr>
+        <w:rPr>
+          <w:rFonts w:ascii="Times New Roman" w:hAnsi="Times New Roman" w:cs="Times New Roman"/>
+          <w:sz w:val="24"/>
+          <w:szCs w:val="24"/>
+        </w:rPr>
+      </w:pPr>
+      <w:r>
+        <w:rPr>
+          <w:rFonts w:ascii="Times New Roman" w:hAnsi="Times New Roman" w:cs="Times New Roman"/>
+          <w:sz w:val="24"/>
+          <w:szCs w:val="24"/>
+        </w:rPr>
+        <w:t>The last anonymous function is by far the most interesting</w:t>
+      </w:r>
+      <w:r>
+        <w:rPr>
+          <w:rFonts w:ascii="Times New Roman" w:hAnsi="Times New Roman" w:cs="Times New Roman"/>
+          <w:sz w:val="24"/>
+          <w:szCs w:val="24"/>
+        </w:rPr>
+        <w:t xml:space="preserve">: </w:t>
+      </w:r>
+      <w:r>
+        <w:rPr>
+          <w:rFonts w:ascii="Times New Roman" w:hAnsi="Times New Roman" w:cs="Times New Roman"/>
+          <w:sz w:val="24"/>
+          <w:szCs w:val="24"/>
+        </w:rPr>
+        <w:t xml:space="preserve">the derivative calculation for voltage. In addition to </w:t>
+      </w:r>
+      <w:r>
+        <w:rPr>
+          <w:rFonts w:ascii="Times New Roman" w:hAnsi="Times New Roman" w:cs="Times New Roman"/>
+          <w:i/>
+          <w:iCs/>
+          <w:sz w:val="24"/>
+          <w:szCs w:val="24"/>
+        </w:rPr>
+        <w:t>V</w:t>
+      </w:r>
+      <w:r>
+        <w:rPr>
+          <w:rFonts w:ascii="Times New Roman" w:hAnsi="Times New Roman" w:cs="Times New Roman"/>
+          <w:sz w:val="24"/>
+          <w:szCs w:val="24"/>
+        </w:rPr>
+        <w:t xml:space="preserve">, </w:t>
+      </w:r>
+      <w:r>
+        <w:rPr>
+          <w:rFonts w:ascii="Times New Roman" w:hAnsi="Times New Roman" w:cs="Times New Roman"/>
+          <w:i/>
+          <w:iCs/>
+          <w:sz w:val="24"/>
+          <w:szCs w:val="24"/>
+        </w:rPr>
+        <w:t>n</w:t>
+      </w:r>
+      <w:r>
+        <w:rPr>
+          <w:rFonts w:ascii="Times New Roman" w:hAnsi="Times New Roman" w:cs="Times New Roman"/>
+          <w:sz w:val="24"/>
+          <w:szCs w:val="24"/>
+        </w:rPr>
+        <w:t xml:space="preserve">, </w:t>
+      </w:r>
+      <w:r>
+        <w:rPr>
+          <w:rFonts w:ascii="Times New Roman" w:hAnsi="Times New Roman" w:cs="Times New Roman"/>
+          <w:i/>
+          <w:iCs/>
+          <w:sz w:val="24"/>
+          <w:szCs w:val="24"/>
+        </w:rPr>
+        <w:t>m</w:t>
+      </w:r>
+      <w:r>
+        <w:rPr>
+          <w:rFonts w:ascii="Times New Roman" w:hAnsi="Times New Roman" w:cs="Times New Roman"/>
+          <w:sz w:val="24"/>
+          <w:szCs w:val="24"/>
+        </w:rPr>
+        <w:t xml:space="preserve">, and </w:t>
+      </w:r>
+      <w:r>
+        <w:rPr>
+          <w:rFonts w:ascii="Times New Roman" w:hAnsi="Times New Roman" w:cs="Times New Roman"/>
+          <w:i/>
+          <w:iCs/>
+          <w:sz w:val="24"/>
+          <w:szCs w:val="24"/>
+        </w:rPr>
+        <w:t>h</w:t>
+      </w:r>
+      <w:r>
+        <w:rPr>
+          <w:rFonts w:ascii="Times New Roman" w:hAnsi="Times New Roman" w:cs="Times New Roman"/>
+          <w:sz w:val="24"/>
+          <w:szCs w:val="24"/>
+        </w:rPr>
+        <w:t xml:space="preserve">, it also takes parameters for </w:t>
+      </w:r>
+      <w:r>
+        <w:rPr>
+          <w:rFonts w:ascii="Times New Roman" w:hAnsi="Times New Roman" w:cs="Times New Roman"/>
+          <w:i/>
+          <w:iCs/>
+          <w:sz w:val="24"/>
+          <w:szCs w:val="24"/>
+        </w:rPr>
+        <w:t>I</w:t>
+      </w:r>
+      <w:r>
+        <w:rPr>
+          <w:rFonts w:ascii="Times New Roman" w:hAnsi="Times New Roman" w:cs="Times New Roman"/>
+          <w:sz w:val="24"/>
+          <w:szCs w:val="24"/>
+        </w:rPr>
+        <w:t xml:space="preserve">, the current input current, and </w:t>
       </w:r>
       <w:proofErr w:type="spellStart"/>
       <w:r>
@@ -33,135 +514,24 @@
           <w:sz w:val="24"/>
           <w:szCs w:val="24"/>
         </w:rPr>
-        <w:t>Rhomberg</w:t>
+        <w:t>Na</w:t>
+      </w:r>
+      <w:r>
+        <w:rPr>
+          <w:rFonts w:ascii="Times New Roman" w:hAnsi="Times New Roman" w:cs="Times New Roman"/>
+          <w:sz w:val="24"/>
+          <w:szCs w:val="24"/>
+        </w:rPr>
+        <w:t>_On</w:t>
       </w:r>
       <w:proofErr w:type="spellEnd"/>
-    </w:p>
-    <w:p>
-      <w:pPr>
-        <w:rPr>
-          <w:rFonts w:ascii="Times New Roman" w:hAnsi="Times New Roman" w:cs="Times New Roman"/>
-          <w:sz w:val="24"/>
-          <w:szCs w:val="24"/>
-        </w:rPr>
-      </w:pPr>
-      <w:r>
-        <w:rPr>
-          <w:rFonts w:ascii="Times New Roman" w:hAnsi="Times New Roman" w:cs="Times New Roman"/>
-          <w:sz w:val="24"/>
-          <w:szCs w:val="24"/>
-        </w:rPr>
-        <w:t>HW3 – CS346</w:t>
-      </w:r>
-    </w:p>
-    <w:p>
-      <w:pPr>
-        <w:rPr>
-          <w:rFonts w:ascii="Times New Roman" w:hAnsi="Times New Roman" w:cs="Times New Roman"/>
-          <w:sz w:val="24"/>
-          <w:szCs w:val="24"/>
-        </w:rPr>
-      </w:pPr>
-      <w:r>
-        <w:rPr>
-          <w:rFonts w:ascii="Times New Roman" w:hAnsi="Times New Roman" w:cs="Times New Roman"/>
-          <w:sz w:val="24"/>
-          <w:szCs w:val="24"/>
-        </w:rPr>
-        <w:t>5/7</w:t>
-      </w:r>
-      <w:r>
-        <w:rPr>
-          <w:rFonts w:ascii="Times New Roman" w:hAnsi="Times New Roman" w:cs="Times New Roman"/>
-          <w:sz w:val="24"/>
-          <w:szCs w:val="24"/>
-        </w:rPr>
-        <w:t>/20</w:t>
-      </w:r>
-    </w:p>
-    <w:p>
-      <w:pPr>
-        <w:rPr>
-          <w:rFonts w:ascii="Times New Roman" w:hAnsi="Times New Roman" w:cs="Times New Roman"/>
-          <w:sz w:val="24"/>
-          <w:szCs w:val="24"/>
-        </w:rPr>
-      </w:pPr>
-    </w:p>
-    <w:p>
-      <w:pPr>
-        <w:rPr>
-          <w:rFonts w:ascii="Times New Roman" w:hAnsi="Times New Roman" w:cs="Times New Roman"/>
-          <w:sz w:val="24"/>
-          <w:szCs w:val="24"/>
-        </w:rPr>
-      </w:pPr>
-      <w:r>
-        <w:rPr>
-          <w:rFonts w:ascii="Times New Roman" w:hAnsi="Times New Roman" w:cs="Times New Roman"/>
-          <w:sz w:val="24"/>
-          <w:szCs w:val="24"/>
-        </w:rPr>
-        <w:t>1.</w:t>
-      </w:r>
-      <w:r>
-        <w:rPr>
-          <w:rFonts w:ascii="Times New Roman" w:hAnsi="Times New Roman" w:cs="Times New Roman"/>
-          <w:sz w:val="24"/>
-          <w:szCs w:val="24"/>
-        </w:rPr>
-        <w:t xml:space="preserve"> In Exercise 1, we were tasked with implementing the HH model without the Na-K Pump. To do so, we started by initializing all the variables given to us in the tables along with a large number of anonymous functions. The first of the anonymous functions were the opening and closing constants for m, n, and h, the probabilities of gates for Na, K, and Leakage being open. </w:t>
-      </w:r>
-    </w:p>
-    <w:p>
-      <w:pPr>
-        <w:rPr>
-          <w:rFonts w:ascii="Times New Roman" w:hAnsi="Times New Roman" w:cs="Times New Roman"/>
-          <w:sz w:val="24"/>
-          <w:szCs w:val="24"/>
-        </w:rPr>
-      </w:pPr>
-      <w:r>
-        <w:rPr>
-          <w:rFonts w:ascii="Times New Roman" w:hAnsi="Times New Roman" w:cs="Times New Roman"/>
-          <w:sz w:val="24"/>
-          <w:szCs w:val="24"/>
-        </w:rPr>
-        <w:t>Each of these functions was a function of the current voltage, as a greater voltage meant a greater opening rate constant for Na, and leakage, but less for K. Moving forward, each of these six opening and closing rate constants were used when calculating the anonymous function derivatives for n, m, and h for the RK4 approximation. Of the three anonymous functions, none of them took more than 2 variables, but for the sake of alignment and debugging, the function was created to take V, n, m, and h so that in our RK4 approximations, each would be in line.</w:t>
-      </w:r>
-    </w:p>
-    <w:p>
-      <w:pPr>
-        <w:rPr>
-          <w:rFonts w:ascii="Times New Roman" w:hAnsi="Times New Roman" w:cs="Times New Roman"/>
-          <w:sz w:val="24"/>
-          <w:szCs w:val="24"/>
-        </w:rPr>
-      </w:pPr>
-      <w:r>
-        <w:rPr>
-          <w:rFonts w:ascii="Times New Roman" w:hAnsi="Times New Roman" w:cs="Times New Roman"/>
-          <w:sz w:val="24"/>
-          <w:szCs w:val="24"/>
-        </w:rPr>
-        <w:t>Next, we created anonymous functions to compute the currents through the K, Na, and Leakage channels. Unlike the derivative functions above, none of these were programmed to input all the same variables as they do not need to line up in the simulation loop. These equations were implemented exactly as described in the textbook.</w:t>
-      </w:r>
-    </w:p>
-    <w:p>
-      <w:pPr>
-        <w:rPr>
-          <w:rFonts w:ascii="Times New Roman" w:hAnsi="Times New Roman" w:cs="Times New Roman"/>
-          <w:sz w:val="24"/>
-          <w:szCs w:val="24"/>
-        </w:rPr>
-      </w:pPr>
-      <w:r>
-        <w:rPr>
-          <w:rFonts w:ascii="Times New Roman" w:hAnsi="Times New Roman" w:cs="Times New Roman"/>
-          <w:sz w:val="24"/>
-          <w:szCs w:val="24"/>
-        </w:rPr>
-        <w:t xml:space="preserve">The last anonymous function is by far the most interesting as it is the derivative calculation for voltage. In addition to V, n, m, and h, it also takes parameters for I, the current inputted current, and </w:t>
+      <w:r>
+        <w:rPr>
+          <w:rFonts w:ascii="Times New Roman" w:hAnsi="Times New Roman" w:cs="Times New Roman"/>
+          <w:sz w:val="24"/>
+          <w:szCs w:val="24"/>
+        </w:rPr>
+        <w:t xml:space="preserve"> and </w:t>
       </w:r>
       <w:proofErr w:type="spellStart"/>
       <w:r>
@@ -170,7 +540,15 @@
           <w:sz w:val="24"/>
           <w:szCs w:val="24"/>
         </w:rPr>
-        <w:t>Na_O</w:t>
+        <w:t>K</w:t>
+      </w:r>
+      <w:r>
+        <w:rPr>
+          <w:rFonts w:ascii="Times New Roman" w:hAnsi="Times New Roman" w:cs="Times New Roman"/>
+          <w:sz w:val="24"/>
+          <w:szCs w:val="24"/>
+        </w:rPr>
+        <w:t>_On</w:t>
       </w:r>
       <w:proofErr w:type="spellEnd"/>
       <w:r>
@@ -179,7 +557,97 @@
           <w:sz w:val="24"/>
           <w:szCs w:val="24"/>
         </w:rPr>
-        <w:t xml:space="preserve"> and K_O, flags for if the Na and K channels are open or closed. The model gives the derivative of voltage as a function of the inputted current and the currents of each channels, however the channels are not always open, so voltage gating needed to be implemented. </w:t>
+        <w:t xml:space="preserve"> -- </w:t>
+      </w:r>
+      <w:r>
+        <w:rPr>
+          <w:rFonts w:ascii="Times New Roman" w:hAnsi="Times New Roman" w:cs="Times New Roman"/>
+          <w:sz w:val="24"/>
+          <w:szCs w:val="24"/>
+        </w:rPr>
+        <w:t xml:space="preserve">flags for if the Na and K channels are open or closed. The model gives the derivative of voltage as a function of the input current and the currents of each </w:t>
+      </w:r>
+      <w:r>
+        <w:rPr>
+          <w:rFonts w:ascii="Times New Roman" w:hAnsi="Times New Roman" w:cs="Times New Roman"/>
+          <w:sz w:val="24"/>
+          <w:szCs w:val="24"/>
+        </w:rPr>
+        <w:t xml:space="preserve">of the </w:t>
+      </w:r>
+      <w:r>
+        <w:rPr>
+          <w:rFonts w:ascii="Times New Roman" w:hAnsi="Times New Roman" w:cs="Times New Roman"/>
+          <w:sz w:val="24"/>
+          <w:szCs w:val="24"/>
+        </w:rPr>
+        <w:t>channels</w:t>
+      </w:r>
+      <w:r>
+        <w:rPr>
+          <w:rFonts w:ascii="Times New Roman" w:hAnsi="Times New Roman" w:cs="Times New Roman"/>
+          <w:sz w:val="24"/>
+          <w:szCs w:val="24"/>
+        </w:rPr>
+        <w:t>.</w:t>
+      </w:r>
+      <w:r>
+        <w:rPr>
+          <w:rFonts w:ascii="Times New Roman" w:hAnsi="Times New Roman" w:cs="Times New Roman"/>
+          <w:sz w:val="24"/>
+          <w:szCs w:val="24"/>
+        </w:rPr>
+        <w:t xml:space="preserve"> </w:t>
+      </w:r>
+      <w:r>
+        <w:rPr>
+          <w:rFonts w:ascii="Times New Roman" w:hAnsi="Times New Roman" w:cs="Times New Roman"/>
+          <w:sz w:val="24"/>
+          <w:szCs w:val="24"/>
+        </w:rPr>
+        <w:t>H</w:t>
+      </w:r>
+      <w:r>
+        <w:rPr>
+          <w:rFonts w:ascii="Times New Roman" w:hAnsi="Times New Roman" w:cs="Times New Roman"/>
+          <w:sz w:val="24"/>
+          <w:szCs w:val="24"/>
+        </w:rPr>
+        <w:t>owever</w:t>
+      </w:r>
+      <w:r>
+        <w:rPr>
+          <w:rFonts w:ascii="Times New Roman" w:hAnsi="Times New Roman" w:cs="Times New Roman"/>
+          <w:sz w:val="24"/>
+          <w:szCs w:val="24"/>
+        </w:rPr>
+        <w:t>,</w:t>
+      </w:r>
+      <w:r>
+        <w:rPr>
+          <w:rFonts w:ascii="Times New Roman" w:hAnsi="Times New Roman" w:cs="Times New Roman"/>
+          <w:sz w:val="24"/>
+          <w:szCs w:val="24"/>
+        </w:rPr>
+        <w:t xml:space="preserve"> the channels are not always </w:t>
+      </w:r>
+      <w:proofErr w:type="gramStart"/>
+      <w:r>
+        <w:rPr>
+          <w:rFonts w:ascii="Times New Roman" w:hAnsi="Times New Roman" w:cs="Times New Roman"/>
+          <w:sz w:val="24"/>
+          <w:szCs w:val="24"/>
+        </w:rPr>
+        <w:t>open</w:t>
+      </w:r>
+      <w:proofErr w:type="gramEnd"/>
+      <w:r>
+        <w:rPr>
+          <w:rFonts w:ascii="Times New Roman" w:hAnsi="Times New Roman" w:cs="Times New Roman"/>
+          <w:sz w:val="24"/>
+          <w:szCs w:val="24"/>
+        </w:rPr>
+        <w:t xml:space="preserve"> so voltage gating needed to be implemented. </w:t>
       </w:r>
     </w:p>
     <w:p>
@@ -204,7 +672,139 @@
           <w:sz w:val="24"/>
           <w:szCs w:val="24"/>
         </w:rPr>
-        <w:t>K was multiplied by K_O as K_O was either 1 (open) or 0 (closed), effectively controlling the role of the current of K in the calculating for the equation for voltage. The same was done for the current of Na.</w:t>
+        <w:t xml:space="preserve">K was multiplied by </w:t>
+      </w:r>
+      <w:proofErr w:type="spellStart"/>
+      <w:r>
+        <w:rPr>
+          <w:rFonts w:ascii="Times New Roman" w:hAnsi="Times New Roman" w:cs="Times New Roman"/>
+          <w:sz w:val="24"/>
+          <w:szCs w:val="24"/>
+        </w:rPr>
+        <w:t>K</w:t>
+      </w:r>
+      <w:r>
+        <w:rPr>
+          <w:rFonts w:ascii="Times New Roman" w:hAnsi="Times New Roman" w:cs="Times New Roman"/>
+          <w:sz w:val="24"/>
+          <w:szCs w:val="24"/>
+        </w:rPr>
+        <w:t>_On</w:t>
+      </w:r>
+      <w:proofErr w:type="spellEnd"/>
+      <w:r>
+        <w:rPr>
+          <w:rFonts w:ascii="Times New Roman" w:hAnsi="Times New Roman" w:cs="Times New Roman"/>
+          <w:sz w:val="24"/>
+          <w:szCs w:val="24"/>
+        </w:rPr>
+        <w:t xml:space="preserve"> as </w:t>
+      </w:r>
+      <w:proofErr w:type="spellStart"/>
+      <w:r>
+        <w:rPr>
+          <w:rFonts w:ascii="Times New Roman" w:hAnsi="Times New Roman" w:cs="Times New Roman"/>
+          <w:sz w:val="24"/>
+          <w:szCs w:val="24"/>
+        </w:rPr>
+        <w:t>K</w:t>
+      </w:r>
+      <w:r>
+        <w:rPr>
+          <w:rFonts w:ascii="Times New Roman" w:hAnsi="Times New Roman" w:cs="Times New Roman"/>
+          <w:sz w:val="24"/>
+          <w:szCs w:val="24"/>
+        </w:rPr>
+        <w:t>_On</w:t>
+      </w:r>
+      <w:proofErr w:type="spellEnd"/>
+      <w:r>
+        <w:rPr>
+          <w:rFonts w:ascii="Times New Roman" w:hAnsi="Times New Roman" w:cs="Times New Roman"/>
+          <w:sz w:val="24"/>
+          <w:szCs w:val="24"/>
+        </w:rPr>
+        <w:t xml:space="preserve"> was either 1 (open) or 0 (closed), effectively controlling </w:t>
+      </w:r>
+      <w:r>
+        <w:rPr>
+          <w:rFonts w:ascii="Times New Roman" w:hAnsi="Times New Roman" w:cs="Times New Roman"/>
+          <w:sz w:val="24"/>
+          <w:szCs w:val="24"/>
+        </w:rPr>
+        <w:t>whether</w:t>
+      </w:r>
+      <w:r>
+        <w:rPr>
+          <w:rFonts w:ascii="Times New Roman" w:hAnsi="Times New Roman" w:cs="Times New Roman"/>
+          <w:sz w:val="24"/>
+          <w:szCs w:val="24"/>
+        </w:rPr>
+        <w:t xml:space="preserve"> the current of K </w:t>
+      </w:r>
+      <w:r>
+        <w:rPr>
+          <w:rFonts w:ascii="Times New Roman" w:hAnsi="Times New Roman" w:cs="Times New Roman"/>
+          <w:sz w:val="24"/>
+          <w:szCs w:val="24"/>
+        </w:rPr>
+        <w:t xml:space="preserve">factored </w:t>
+      </w:r>
+      <w:r>
+        <w:rPr>
+          <w:rFonts w:ascii="Times New Roman" w:hAnsi="Times New Roman" w:cs="Times New Roman"/>
+          <w:sz w:val="24"/>
+          <w:szCs w:val="24"/>
+        </w:rPr>
+        <w:t>in the calculat</w:t>
+      </w:r>
+      <w:r>
+        <w:rPr>
+          <w:rFonts w:ascii="Times New Roman" w:hAnsi="Times New Roman" w:cs="Times New Roman"/>
+          <w:sz w:val="24"/>
+          <w:szCs w:val="24"/>
+        </w:rPr>
+        <w:t>ion</w:t>
+      </w:r>
+      <w:r>
+        <w:rPr>
+          <w:rFonts w:ascii="Times New Roman" w:hAnsi="Times New Roman" w:cs="Times New Roman"/>
+          <w:sz w:val="24"/>
+          <w:szCs w:val="24"/>
+        </w:rPr>
+        <w:t xml:space="preserve"> </w:t>
+      </w:r>
+      <w:r>
+        <w:rPr>
+          <w:rFonts w:ascii="Times New Roman" w:hAnsi="Times New Roman" w:cs="Times New Roman"/>
+          <w:sz w:val="24"/>
+          <w:szCs w:val="24"/>
+        </w:rPr>
+        <w:t>of</w:t>
+      </w:r>
+      <w:r>
+        <w:rPr>
+          <w:rFonts w:ascii="Times New Roman" w:hAnsi="Times New Roman" w:cs="Times New Roman"/>
+          <w:sz w:val="24"/>
+          <w:szCs w:val="24"/>
+        </w:rPr>
+        <w:t xml:space="preserve"> the equation for </w:t>
+      </w:r>
+      <w:r>
+        <w:rPr>
+          <w:rFonts w:ascii="Times New Roman" w:hAnsi="Times New Roman" w:cs="Times New Roman"/>
+          <w:sz w:val="24"/>
+          <w:szCs w:val="24"/>
+        </w:rPr>
+        <w:t xml:space="preserve">change in </w:t>
+      </w:r>
+      <w:r>
+        <w:rPr>
+          <w:rFonts w:ascii="Times New Roman" w:hAnsi="Times New Roman" w:cs="Times New Roman"/>
+          <w:sz w:val="24"/>
+          <w:szCs w:val="24"/>
+        </w:rPr>
+        <w:t>voltage. The same was done for the current of Na.</w:t>
       </w:r>
     </w:p>
     <w:p>
@@ -230,7 +830,15 @@
           <w:sz w:val="24"/>
           <w:szCs w:val="24"/>
         </w:rPr>
-        <w:t>Na_O</w:t>
+        <w:t>Na</w:t>
+      </w:r>
+      <w:r>
+        <w:rPr>
+          <w:rFonts w:ascii="Times New Roman" w:hAnsi="Times New Roman" w:cs="Times New Roman"/>
+          <w:sz w:val="24"/>
+          <w:szCs w:val="24"/>
+        </w:rPr>
+        <w:t>_On</w:t>
       </w:r>
       <w:proofErr w:type="spellEnd"/>
       <w:r>
@@ -239,7 +847,23 @@
           <w:sz w:val="24"/>
           <w:szCs w:val="24"/>
         </w:rPr>
-        <w:t xml:space="preserve">, additional constants were created for the threshold for when the Na gate open and closed. Using a logical operator, the </w:t>
+        <w:t>, additional constants were created for the threshold for when the Na gate open</w:t>
+      </w:r>
+      <w:r>
+        <w:rPr>
+          <w:rFonts w:ascii="Times New Roman" w:hAnsi="Times New Roman" w:cs="Times New Roman"/>
+          <w:sz w:val="24"/>
+          <w:szCs w:val="24"/>
+        </w:rPr>
+        <w:t>ed</w:t>
+      </w:r>
+      <w:r>
+        <w:rPr>
+          <w:rFonts w:ascii="Times New Roman" w:hAnsi="Times New Roman" w:cs="Times New Roman"/>
+          <w:sz w:val="24"/>
+          <w:szCs w:val="24"/>
+        </w:rPr>
+        <w:t xml:space="preserve"> and closed. Using a logical operator, the </w:t>
       </w:r>
       <w:proofErr w:type="spellStart"/>
       <w:r>
@@ -248,7 +872,15 @@
           <w:sz w:val="24"/>
           <w:szCs w:val="24"/>
         </w:rPr>
-        <w:t>Na_O</w:t>
+        <w:t>Na</w:t>
+      </w:r>
+      <w:r>
+        <w:rPr>
+          <w:rFonts w:ascii="Times New Roman" w:hAnsi="Times New Roman" w:cs="Times New Roman"/>
+          <w:sz w:val="24"/>
+          <w:szCs w:val="24"/>
+        </w:rPr>
+        <w:t>_On</w:t>
       </w:r>
       <w:proofErr w:type="spellEnd"/>
       <w:r>
@@ -257,7 +889,235 @@
           <w:sz w:val="24"/>
           <w:szCs w:val="24"/>
         </w:rPr>
-        <w:t xml:space="preserve"> variable was equal to 1 if the voltage was above -55mV and below 49.3mV, and if the K_O was 0, meaning that the K gate was closed. This mean that after the K gate opened, the Na gate had to close as required in the model and could not open again until the K gate was shut. The K gate opens if the voltage is above 49.3mV and closes during repolarization, as soon as the derivative of voltage is no longer 0. Thus, using a logical operator again, K_O was 1 if the voltage was greater than 49.3 or if the derivative was negative. This ensured that the gate opened at the threshold, closing the sodium gate, and stayed open until the voltage reached its minimum.</w:t>
+        <w:t xml:space="preserve"> variable was equal to 1 if the voltage was above -55mV and below 49.3mV</w:t>
+      </w:r>
+      <w:r>
+        <w:rPr>
+          <w:rFonts w:ascii="Times New Roman" w:hAnsi="Times New Roman" w:cs="Times New Roman"/>
+          <w:sz w:val="24"/>
+          <w:szCs w:val="24"/>
+        </w:rPr>
+        <w:t>,</w:t>
+      </w:r>
+      <w:r>
+        <w:rPr>
+          <w:rFonts w:ascii="Times New Roman" w:hAnsi="Times New Roman" w:cs="Times New Roman"/>
+          <w:sz w:val="24"/>
+          <w:szCs w:val="24"/>
+        </w:rPr>
+        <w:t xml:space="preserve"> and if the </w:t>
+      </w:r>
+      <w:proofErr w:type="spellStart"/>
+      <w:r>
+        <w:rPr>
+          <w:rFonts w:ascii="Times New Roman" w:hAnsi="Times New Roman" w:cs="Times New Roman"/>
+          <w:sz w:val="24"/>
+          <w:szCs w:val="24"/>
+        </w:rPr>
+        <w:t>K</w:t>
+      </w:r>
+      <w:r>
+        <w:rPr>
+          <w:rFonts w:ascii="Times New Roman" w:hAnsi="Times New Roman" w:cs="Times New Roman"/>
+          <w:sz w:val="24"/>
+          <w:szCs w:val="24"/>
+        </w:rPr>
+        <w:t>_On</w:t>
+      </w:r>
+      <w:proofErr w:type="spellEnd"/>
+      <w:r>
+        <w:rPr>
+          <w:rFonts w:ascii="Times New Roman" w:hAnsi="Times New Roman" w:cs="Times New Roman"/>
+          <w:sz w:val="24"/>
+          <w:szCs w:val="24"/>
+        </w:rPr>
+        <w:t xml:space="preserve"> was 0</w:t>
+      </w:r>
+      <w:r>
+        <w:rPr>
+          <w:rFonts w:ascii="Times New Roman" w:hAnsi="Times New Roman" w:cs="Times New Roman"/>
+          <w:sz w:val="24"/>
+          <w:szCs w:val="24"/>
+        </w:rPr>
+        <w:t xml:space="preserve"> (</w:t>
+      </w:r>
+      <w:r>
+        <w:rPr>
+          <w:rFonts w:ascii="Times New Roman" w:hAnsi="Times New Roman" w:cs="Times New Roman"/>
+          <w:sz w:val="24"/>
+          <w:szCs w:val="24"/>
+        </w:rPr>
+        <w:t>meaning that the K gate was closed</w:t>
+      </w:r>
+      <w:r>
+        <w:rPr>
+          <w:rFonts w:ascii="Times New Roman" w:hAnsi="Times New Roman" w:cs="Times New Roman"/>
+          <w:sz w:val="24"/>
+          <w:szCs w:val="24"/>
+        </w:rPr>
+        <w:t>)</w:t>
+      </w:r>
+      <w:r>
+        <w:rPr>
+          <w:rFonts w:ascii="Times New Roman" w:hAnsi="Times New Roman" w:cs="Times New Roman"/>
+          <w:sz w:val="24"/>
+          <w:szCs w:val="24"/>
+        </w:rPr>
+        <w:t>. This mean</w:t>
+      </w:r>
+      <w:r>
+        <w:rPr>
+          <w:rFonts w:ascii="Times New Roman" w:hAnsi="Times New Roman" w:cs="Times New Roman"/>
+          <w:sz w:val="24"/>
+          <w:szCs w:val="24"/>
+        </w:rPr>
+        <w:t>t</w:t>
+      </w:r>
+      <w:r>
+        <w:rPr>
+          <w:rFonts w:ascii="Times New Roman" w:hAnsi="Times New Roman" w:cs="Times New Roman"/>
+          <w:sz w:val="24"/>
+          <w:szCs w:val="24"/>
+        </w:rPr>
+        <w:t xml:space="preserve"> that after the K gate opened, the Na gate had to close as required in the model and could not open again until the K gate was shut. The K gate open</w:t>
+      </w:r>
+      <w:r>
+        <w:rPr>
+          <w:rFonts w:ascii="Times New Roman" w:hAnsi="Times New Roman" w:cs="Times New Roman"/>
+          <w:sz w:val="24"/>
+          <w:szCs w:val="24"/>
+        </w:rPr>
+        <w:t>ed</w:t>
+      </w:r>
+      <w:r>
+        <w:rPr>
+          <w:rFonts w:ascii="Times New Roman" w:hAnsi="Times New Roman" w:cs="Times New Roman"/>
+          <w:sz w:val="24"/>
+          <w:szCs w:val="24"/>
+        </w:rPr>
+        <w:t xml:space="preserve"> if the voltage </w:t>
+      </w:r>
+      <w:r>
+        <w:rPr>
+          <w:rFonts w:ascii="Times New Roman" w:hAnsi="Times New Roman" w:cs="Times New Roman"/>
+          <w:sz w:val="24"/>
+          <w:szCs w:val="24"/>
+        </w:rPr>
+        <w:t>was</w:t>
+      </w:r>
+      <w:r>
+        <w:rPr>
+          <w:rFonts w:ascii="Times New Roman" w:hAnsi="Times New Roman" w:cs="Times New Roman"/>
+          <w:sz w:val="24"/>
+          <w:szCs w:val="24"/>
+        </w:rPr>
+        <w:t xml:space="preserve"> above 49.3mV and close</w:t>
+      </w:r>
+      <w:r>
+        <w:rPr>
+          <w:rFonts w:ascii="Times New Roman" w:hAnsi="Times New Roman" w:cs="Times New Roman"/>
+          <w:sz w:val="24"/>
+          <w:szCs w:val="24"/>
+        </w:rPr>
+        <w:t>d</w:t>
+      </w:r>
+      <w:r>
+        <w:rPr>
+          <w:rFonts w:ascii="Times New Roman" w:hAnsi="Times New Roman" w:cs="Times New Roman"/>
+          <w:sz w:val="24"/>
+          <w:szCs w:val="24"/>
+        </w:rPr>
+        <w:t xml:space="preserve"> during repolarization, as soon as the derivative of voltage </w:t>
+      </w:r>
+      <w:r>
+        <w:rPr>
+          <w:rFonts w:ascii="Times New Roman" w:hAnsi="Times New Roman" w:cs="Times New Roman"/>
+          <w:sz w:val="24"/>
+          <w:szCs w:val="24"/>
+        </w:rPr>
+        <w:t>was</w:t>
+      </w:r>
+      <w:r>
+        <w:rPr>
+          <w:rFonts w:ascii="Times New Roman" w:hAnsi="Times New Roman" w:cs="Times New Roman"/>
+          <w:sz w:val="24"/>
+          <w:szCs w:val="24"/>
+        </w:rPr>
+        <w:t xml:space="preserve"> no longer 0. Thus, using a logical operator again, </w:t>
+      </w:r>
+      <w:proofErr w:type="spellStart"/>
+      <w:r>
+        <w:rPr>
+          <w:rFonts w:ascii="Times New Roman" w:hAnsi="Times New Roman" w:cs="Times New Roman"/>
+          <w:sz w:val="24"/>
+          <w:szCs w:val="24"/>
+        </w:rPr>
+        <w:t>K</w:t>
+      </w:r>
+      <w:r>
+        <w:rPr>
+          <w:rFonts w:ascii="Times New Roman" w:hAnsi="Times New Roman" w:cs="Times New Roman"/>
+          <w:sz w:val="24"/>
+          <w:szCs w:val="24"/>
+        </w:rPr>
+        <w:t>_On</w:t>
+      </w:r>
+      <w:proofErr w:type="spellEnd"/>
+      <w:r>
+        <w:rPr>
+          <w:rFonts w:ascii="Times New Roman" w:hAnsi="Times New Roman" w:cs="Times New Roman"/>
+          <w:sz w:val="24"/>
+          <w:szCs w:val="24"/>
+        </w:rPr>
+        <w:t xml:space="preserve"> was 1 if the voltage was greater than 49.3 or if the derivative was negative. This ensured that the </w:t>
+      </w:r>
+      <w:r>
+        <w:rPr>
+          <w:rFonts w:ascii="Times New Roman" w:hAnsi="Times New Roman" w:cs="Times New Roman"/>
+          <w:sz w:val="24"/>
+          <w:szCs w:val="24"/>
+        </w:rPr>
+        <w:t xml:space="preserve">K </w:t>
+      </w:r>
+      <w:r>
+        <w:rPr>
+          <w:rFonts w:ascii="Times New Roman" w:hAnsi="Times New Roman" w:cs="Times New Roman"/>
+          <w:sz w:val="24"/>
+          <w:szCs w:val="24"/>
+        </w:rPr>
+        <w:t>gate opened at the threshold, clos</w:t>
+      </w:r>
+      <w:r>
+        <w:rPr>
+          <w:rFonts w:ascii="Times New Roman" w:hAnsi="Times New Roman" w:cs="Times New Roman"/>
+          <w:sz w:val="24"/>
+          <w:szCs w:val="24"/>
+        </w:rPr>
+        <w:t>ed</w:t>
+      </w:r>
+      <w:r>
+        <w:rPr>
+          <w:rFonts w:ascii="Times New Roman" w:hAnsi="Times New Roman" w:cs="Times New Roman"/>
+          <w:sz w:val="24"/>
+          <w:szCs w:val="24"/>
+        </w:rPr>
+        <w:t xml:space="preserve"> the </w:t>
+      </w:r>
+      <w:r>
+        <w:rPr>
+          <w:rFonts w:ascii="Times New Roman" w:hAnsi="Times New Roman" w:cs="Times New Roman"/>
+          <w:sz w:val="24"/>
+          <w:szCs w:val="24"/>
+        </w:rPr>
+        <w:t>Na</w:t>
+      </w:r>
+      <w:r>
+        <w:rPr>
+          <w:rFonts w:ascii="Times New Roman" w:hAnsi="Times New Roman" w:cs="Times New Roman"/>
+          <w:sz w:val="24"/>
+          <w:szCs w:val="24"/>
+        </w:rPr>
+        <w:t xml:space="preserve"> gate, and stayed open until the voltage reached its minimum.</w:t>
       </w:r>
     </w:p>
     <w:p>
@@ -302,7 +1162,55 @@
           <w:sz w:val="24"/>
           <w:szCs w:val="24"/>
         </w:rPr>
-        <w:t xml:space="preserve"> anonymous function to calculate the change in voltage as a function of the current. To finish off the model, an initial current of 15mV was applied .5 seconds into the simulation. This .5 second offset was calculated based on the time step, and so the applied current calculated with another logical operator. If the loop was between the calculated time step in terms of iterations, the logical operator would return 1 and be multiplied by the applied current, otherwise it would return 0 meaning that the current was shut off. </w:t>
+        <w:t xml:space="preserve"> anonymous function to calculate the change in voltage as a function of the current. To finish off the model, an initial current of 15mV </w:t>
+      </w:r>
+      <w:r>
+        <w:rPr>
+          <w:rFonts w:ascii="Times New Roman" w:hAnsi="Times New Roman" w:cs="Times New Roman"/>
+          <w:sz w:val="24"/>
+          <w:szCs w:val="24"/>
+        </w:rPr>
+        <w:t xml:space="preserve">for .5 seconds </w:t>
+      </w:r>
+      <w:r>
+        <w:rPr>
+          <w:rFonts w:ascii="Times New Roman" w:hAnsi="Times New Roman" w:cs="Times New Roman"/>
+          <w:sz w:val="24"/>
+          <w:szCs w:val="24"/>
+        </w:rPr>
+        <w:t xml:space="preserve">was applied </w:t>
+      </w:r>
+      <w:r>
+        <w:rPr>
+          <w:rFonts w:ascii="Times New Roman" w:hAnsi="Times New Roman" w:cs="Times New Roman"/>
+          <w:sz w:val="24"/>
+          <w:szCs w:val="24"/>
+        </w:rPr>
+        <w:t xml:space="preserve">beginning </w:t>
+      </w:r>
+      <w:r>
+        <w:rPr>
+          <w:rFonts w:ascii="Times New Roman" w:hAnsi="Times New Roman" w:cs="Times New Roman"/>
+          <w:sz w:val="24"/>
+          <w:szCs w:val="24"/>
+        </w:rPr>
+        <w:t>.5 seconds into the simulation. This .5 second offset was calculated based on the time step, and the applied current</w:t>
+      </w:r>
+      <w:r>
+        <w:rPr>
+          <w:rFonts w:ascii="Times New Roman" w:hAnsi="Times New Roman" w:cs="Times New Roman"/>
+          <w:sz w:val="24"/>
+          <w:szCs w:val="24"/>
+        </w:rPr>
+        <w:t xml:space="preserve"> was</w:t>
+      </w:r>
+      <w:r>
+        <w:rPr>
+          <w:rFonts w:ascii="Times New Roman" w:hAnsi="Times New Roman" w:cs="Times New Roman"/>
+          <w:sz w:val="24"/>
+          <w:szCs w:val="24"/>
+        </w:rPr>
+        <w:t xml:space="preserve"> calculated with another logical operator. If the loop was between the calculated time step in terms of iterations, the logical operator would return 1 and be multiplied by the applied current, otherwise it would return 0 meaning that the current was shut off. </w:t>
       </w:r>
     </w:p>
     <w:p>
@@ -394,33 +1302,113 @@
           <w:sz w:val="24"/>
           <w:szCs w:val="24"/>
         </w:rPr>
-        <w:t xml:space="preserve">The spike appears relatively normal in the voltage graph, and the graph of n, m, and h look appropriate. However, as the simulation continues, we see the importance of the pump to maintain equilibrium. Without the pump, the Leakage will continue until the mV is above -55mV meaning the Na gates open again causing another action potential. Interestingly, without any more voltage being applied, the mV threshold doesn’t quite reach high enough meaning the K gates never open and so the voltage never drops. </w:t>
-      </w:r>
-    </w:p>
-    <w:p>
-      <w:pPr>
-        <w:rPr>
-          <w:rFonts w:ascii="Times New Roman" w:hAnsi="Times New Roman" w:cs="Times New Roman"/>
-          <w:sz w:val="24"/>
-          <w:szCs w:val="24"/>
-        </w:rPr>
-      </w:pPr>
-    </w:p>
-    <w:p>
-      <w:pPr>
-        <w:rPr>
-          <w:rFonts w:ascii="Times New Roman" w:hAnsi="Times New Roman" w:cs="Times New Roman"/>
-          <w:sz w:val="24"/>
-          <w:szCs w:val="24"/>
-        </w:rPr>
-      </w:pPr>
-      <w:r>
-        <w:rPr>
-          <w:rFonts w:ascii="Times New Roman" w:hAnsi="Times New Roman" w:cs="Times New Roman"/>
-          <w:sz w:val="24"/>
-          <w:szCs w:val="24"/>
-        </w:rPr>
-        <w:t xml:space="preserve">2. In Exercise 2, we were tasked with </w:t>
+        <w:t xml:space="preserve">The spike appears relatively normal in the voltage graph, and the graph of </w:t>
+      </w:r>
+      <w:r>
+        <w:rPr>
+          <w:rFonts w:ascii="Times New Roman" w:hAnsi="Times New Roman" w:cs="Times New Roman"/>
+          <w:i/>
+          <w:iCs/>
+          <w:sz w:val="24"/>
+          <w:szCs w:val="24"/>
+        </w:rPr>
+        <w:t>n</w:t>
+      </w:r>
+      <w:r>
+        <w:rPr>
+          <w:rFonts w:ascii="Times New Roman" w:hAnsi="Times New Roman" w:cs="Times New Roman"/>
+          <w:sz w:val="24"/>
+          <w:szCs w:val="24"/>
+        </w:rPr>
+        <w:t xml:space="preserve">, </w:t>
+      </w:r>
+      <w:r>
+        <w:rPr>
+          <w:rFonts w:ascii="Times New Roman" w:hAnsi="Times New Roman" w:cs="Times New Roman"/>
+          <w:i/>
+          <w:iCs/>
+          <w:sz w:val="24"/>
+          <w:szCs w:val="24"/>
+        </w:rPr>
+        <w:t>m</w:t>
+      </w:r>
+      <w:r>
+        <w:rPr>
+          <w:rFonts w:ascii="Times New Roman" w:hAnsi="Times New Roman" w:cs="Times New Roman"/>
+          <w:sz w:val="24"/>
+          <w:szCs w:val="24"/>
+        </w:rPr>
+        <w:t xml:space="preserve">, and </w:t>
+      </w:r>
+      <w:r>
+        <w:rPr>
+          <w:rFonts w:ascii="Times New Roman" w:hAnsi="Times New Roman" w:cs="Times New Roman"/>
+          <w:i/>
+          <w:iCs/>
+          <w:sz w:val="24"/>
+          <w:szCs w:val="24"/>
+        </w:rPr>
+        <w:t>h</w:t>
+      </w:r>
+      <w:r>
+        <w:rPr>
+          <w:rFonts w:ascii="Times New Roman" w:hAnsi="Times New Roman" w:cs="Times New Roman"/>
+          <w:sz w:val="24"/>
+          <w:szCs w:val="24"/>
+        </w:rPr>
+        <w:t xml:space="preserve"> look appropriate. However, as the simulation continues, we see the importance of the pump to maintain equilibrium. Without the pump, the Leakage will continue until the </w:t>
+      </w:r>
+      <w:r>
+        <w:rPr>
+          <w:rFonts w:ascii="Times New Roman" w:hAnsi="Times New Roman" w:cs="Times New Roman"/>
+          <w:sz w:val="24"/>
+          <w:szCs w:val="24"/>
+        </w:rPr>
+        <w:t>membrane potential</w:t>
+      </w:r>
+      <w:r>
+        <w:rPr>
+          <w:rFonts w:ascii="Times New Roman" w:hAnsi="Times New Roman" w:cs="Times New Roman"/>
+          <w:sz w:val="24"/>
+          <w:szCs w:val="24"/>
+        </w:rPr>
+        <w:t xml:space="preserve"> is above -55mV meaning the Na gates open again causing another action potential. Interestingly, without any more voltage being applied, the mV threshold doesn’t quite reach high enough meaning the K gates never open and so the voltage never drops. </w:t>
+      </w:r>
+    </w:p>
+    <w:p>
+      <w:pPr>
+        <w:rPr>
+          <w:rFonts w:ascii="Times New Roman" w:hAnsi="Times New Roman" w:cs="Times New Roman"/>
+          <w:sz w:val="24"/>
+          <w:szCs w:val="24"/>
+        </w:rPr>
+      </w:pPr>
+    </w:p>
+    <w:p>
+      <w:pPr>
+        <w:rPr>
+          <w:rFonts w:ascii="Times New Roman" w:hAnsi="Times New Roman" w:cs="Times New Roman"/>
+          <w:sz w:val="24"/>
+          <w:szCs w:val="24"/>
+        </w:rPr>
+      </w:pPr>
+      <w:r>
+        <w:rPr>
+          <w:rFonts w:ascii="Times New Roman" w:hAnsi="Times New Roman" w:cs="Times New Roman"/>
+          <w:b/>
+          <w:bCs/>
+          <w:sz w:val="24"/>
+          <w:szCs w:val="24"/>
+        </w:rPr>
+        <w:t>2.</w:t>
+      </w:r>
+      <w:r>
+        <w:rPr>
+          <w:rFonts w:ascii="Times New Roman" w:hAnsi="Times New Roman" w:cs="Times New Roman"/>
+          <w:sz w:val="24"/>
+          <w:szCs w:val="24"/>
+        </w:rPr>
+        <w:t xml:space="preserve"> In Exercise 2, we were tasked with </w:t>
       </w:r>
       <w:r>
         <w:rPr>
@@ -529,7 +1517,61 @@
           <w:sz w:val="24"/>
           <w:szCs w:val="24"/>
         </w:rPr>
-        <w:t xml:space="preserve">Here we finally see the importance of the pump. Unlike in Exercise 1, before the initial stimulus, the voltage stayed perfectly constant, showing the pump’s role in maintaining equilibrium. Then, after the action potential, the voltage steadily climbs back to -65mV before levelling off. We see the corresponding changes in the graph of n, m, and h in that they there is one action potential </w:t>
+        <w:t xml:space="preserve">Here we finally see the importance of the pump. Unlike in Exercise 1, before the initial stimulus, the voltage stayed perfectly constant, showing the pump’s role in maintaining equilibrium. Then, after the action potential, the voltage steadily climbs back to -65mV before levelling off. We see the corresponding changes in the graph of </w:t>
+      </w:r>
+      <w:r>
+        <w:rPr>
+          <w:rFonts w:ascii="Times New Roman" w:hAnsi="Times New Roman" w:cs="Times New Roman"/>
+          <w:i/>
+          <w:iCs/>
+          <w:sz w:val="24"/>
+          <w:szCs w:val="24"/>
+        </w:rPr>
+        <w:t>n</w:t>
+      </w:r>
+      <w:r>
+        <w:rPr>
+          <w:rFonts w:ascii="Times New Roman" w:hAnsi="Times New Roman" w:cs="Times New Roman"/>
+          <w:sz w:val="24"/>
+          <w:szCs w:val="24"/>
+        </w:rPr>
+        <w:t xml:space="preserve">, </w:t>
+      </w:r>
+      <w:r>
+        <w:rPr>
+          <w:rFonts w:ascii="Times New Roman" w:hAnsi="Times New Roman" w:cs="Times New Roman"/>
+          <w:i/>
+          <w:iCs/>
+          <w:sz w:val="24"/>
+          <w:szCs w:val="24"/>
+        </w:rPr>
+        <w:t>m</w:t>
+      </w:r>
+      <w:r>
+        <w:rPr>
+          <w:rFonts w:ascii="Times New Roman" w:hAnsi="Times New Roman" w:cs="Times New Roman"/>
+          <w:sz w:val="24"/>
+          <w:szCs w:val="24"/>
+        </w:rPr>
+        <w:t xml:space="preserve">, and </w:t>
+      </w:r>
+      <w:r>
+        <w:rPr>
+          <w:rFonts w:ascii="Times New Roman" w:hAnsi="Times New Roman" w:cs="Times New Roman"/>
+          <w:i/>
+          <w:iCs/>
+          <w:sz w:val="24"/>
+          <w:szCs w:val="24"/>
+        </w:rPr>
+        <w:t>h</w:t>
+      </w:r>
+      <w:r>
+        <w:rPr>
+          <w:rFonts w:ascii="Times New Roman" w:hAnsi="Times New Roman" w:cs="Times New Roman"/>
+          <w:sz w:val="24"/>
+          <w:szCs w:val="24"/>
+        </w:rPr>
+        <w:t xml:space="preserve"> in that they there is one action potential </w:t>
       </w:r>
       <w:r>
         <w:rPr>
@@ -554,49 +1596,369 @@
           <w:sz w:val="24"/>
           <w:szCs w:val="24"/>
         </w:rPr>
-        <w:t>Currently, the only difference is the drop at the top of is later and less immediate, and the rebound of the voltage suddenly jumps up once the K channel closes as opposed to being a smooth line. On the other graph of m, n, and h, we see that n and h cross each other when they shouldn’t in the graph shown in the textbook. We believe that this is due to the fact that the Na-K pump is always on in this simulation whereas it is not always in real life. Thus, assuming it shuts off as the Na concentration approaches 0 inside and K concentration approaches 0 outside, it</w:t>
-      </w:r>
-      <w:r>
-        <w:rPr>
-          <w:rFonts w:ascii="Times New Roman" w:hAnsi="Times New Roman" w:cs="Times New Roman"/>
-          <w:sz w:val="24"/>
-          <w:szCs w:val="24"/>
-        </w:rPr>
-        <w:t xml:space="preserve">s </w:t>
-      </w:r>
-      <w:r>
-        <w:rPr>
-          <w:rFonts w:ascii="Times New Roman" w:hAnsi="Times New Roman" w:cs="Times New Roman"/>
-          <w:sz w:val="24"/>
-          <w:szCs w:val="24"/>
-        </w:rPr>
-        <w:t xml:space="preserve">shutting off during the simulation may impact the peak of the graph and how it rebounds. </w:t>
-      </w:r>
-    </w:p>
-    <w:p>
-      <w:pPr>
-        <w:rPr>
-          <w:rFonts w:ascii="Times New Roman" w:hAnsi="Times New Roman" w:cs="Times New Roman"/>
-          <w:sz w:val="24"/>
-          <w:szCs w:val="24"/>
-        </w:rPr>
-      </w:pPr>
-    </w:p>
-    <w:p>
-      <w:pPr>
-        <w:rPr>
-          <w:rFonts w:ascii="Times New Roman" w:hAnsi="Times New Roman" w:cs="Times New Roman"/>
-          <w:sz w:val="24"/>
-          <w:szCs w:val="24"/>
-        </w:rPr>
-      </w:pPr>
-      <w:r>
-        <w:rPr>
-          <w:rFonts w:ascii="Times New Roman" w:hAnsi="Times New Roman" w:cs="Times New Roman"/>
-          <w:sz w:val="24"/>
-          <w:szCs w:val="24"/>
-        </w:rPr>
-        <w:t xml:space="preserve">3. In Exercise 3, we were asked to simulate the concentrations of the K and Na ion concentrations inside and outside the cell membrane in addition to what we did in Exercise 2. This came with one caveat that the pump was only to run when the concentrations of K outside and Na inside were both greater than 0. </w:t>
+        <w:t xml:space="preserve">Currently, the </w:t>
+      </w:r>
+      <w:r>
+        <w:rPr>
+          <w:rFonts w:ascii="Times New Roman" w:hAnsi="Times New Roman" w:cs="Times New Roman"/>
+          <w:sz w:val="24"/>
+          <w:szCs w:val="24"/>
+        </w:rPr>
+        <w:t>major</w:t>
+      </w:r>
+      <w:r>
+        <w:rPr>
+          <w:rFonts w:ascii="Times New Roman" w:hAnsi="Times New Roman" w:cs="Times New Roman"/>
+          <w:sz w:val="24"/>
+          <w:szCs w:val="24"/>
+        </w:rPr>
+        <w:t xml:space="preserve"> difference</w:t>
+      </w:r>
+      <w:r>
+        <w:rPr>
+          <w:rFonts w:ascii="Times New Roman" w:hAnsi="Times New Roman" w:cs="Times New Roman"/>
+          <w:sz w:val="24"/>
+          <w:szCs w:val="24"/>
+        </w:rPr>
+        <w:t xml:space="preserve"> between our results and the ideal HH model</w:t>
+      </w:r>
+      <w:r>
+        <w:rPr>
+          <w:rFonts w:ascii="Times New Roman" w:hAnsi="Times New Roman" w:cs="Times New Roman"/>
+          <w:sz w:val="24"/>
+          <w:szCs w:val="24"/>
+        </w:rPr>
+        <w:t xml:space="preserve"> is </w:t>
+      </w:r>
+      <w:r>
+        <w:rPr>
+          <w:rFonts w:ascii="Times New Roman" w:hAnsi="Times New Roman" w:cs="Times New Roman"/>
+          <w:sz w:val="24"/>
+          <w:szCs w:val="24"/>
+        </w:rPr>
+        <w:t xml:space="preserve">that </w:t>
+      </w:r>
+      <w:r>
+        <w:rPr>
+          <w:rFonts w:ascii="Times New Roman" w:hAnsi="Times New Roman" w:cs="Times New Roman"/>
+          <w:sz w:val="24"/>
+          <w:szCs w:val="24"/>
+        </w:rPr>
+        <w:t xml:space="preserve">the </w:t>
+      </w:r>
+      <w:r>
+        <w:rPr>
+          <w:rFonts w:ascii="Times New Roman" w:hAnsi="Times New Roman" w:cs="Times New Roman"/>
+          <w:sz w:val="24"/>
+          <w:szCs w:val="24"/>
+        </w:rPr>
+        <w:t>peak of the action potential</w:t>
+      </w:r>
+      <w:r>
+        <w:rPr>
+          <w:rFonts w:ascii="Times New Roman" w:hAnsi="Times New Roman" w:cs="Times New Roman"/>
+          <w:sz w:val="24"/>
+          <w:szCs w:val="24"/>
+        </w:rPr>
+        <w:t xml:space="preserve"> is later and less immediate,</w:t>
+      </w:r>
+      <w:r>
+        <w:rPr>
+          <w:rFonts w:ascii="Times New Roman" w:hAnsi="Times New Roman" w:cs="Times New Roman"/>
+          <w:sz w:val="24"/>
+          <w:szCs w:val="24"/>
+        </w:rPr>
+        <w:t xml:space="preserve"> with flattening around the maximum rather than a sharp point.</w:t>
+      </w:r>
+      <w:r>
+        <w:rPr>
+          <w:rFonts w:ascii="Times New Roman" w:hAnsi="Times New Roman" w:cs="Times New Roman"/>
+          <w:sz w:val="24"/>
+          <w:szCs w:val="24"/>
+        </w:rPr>
+        <w:t xml:space="preserve"> </w:t>
+      </w:r>
+      <w:r>
+        <w:rPr>
+          <w:rFonts w:ascii="Times New Roman" w:hAnsi="Times New Roman" w:cs="Times New Roman"/>
+          <w:sz w:val="24"/>
+          <w:szCs w:val="24"/>
+        </w:rPr>
+        <w:t xml:space="preserve">Additionally, </w:t>
+      </w:r>
+      <w:r>
+        <w:rPr>
+          <w:rFonts w:ascii="Times New Roman" w:hAnsi="Times New Roman" w:cs="Times New Roman"/>
+          <w:sz w:val="24"/>
+          <w:szCs w:val="24"/>
+        </w:rPr>
+        <w:t xml:space="preserve">the rebound of the voltage suddenly jumps up once the K channel closes as opposed to </w:t>
+      </w:r>
+      <w:proofErr w:type="gramStart"/>
+      <w:r>
+        <w:rPr>
+          <w:rFonts w:ascii="Times New Roman" w:hAnsi="Times New Roman" w:cs="Times New Roman"/>
+          <w:sz w:val="24"/>
+          <w:szCs w:val="24"/>
+        </w:rPr>
+        <w:t>being</w:t>
+      </w:r>
+      <w:proofErr w:type="gramEnd"/>
+      <w:r>
+        <w:rPr>
+          <w:rFonts w:ascii="Times New Roman" w:hAnsi="Times New Roman" w:cs="Times New Roman"/>
+          <w:sz w:val="24"/>
+          <w:szCs w:val="24"/>
+        </w:rPr>
+        <w:t xml:space="preserve"> a smooth line. On the other graph of </w:t>
+      </w:r>
+      <w:r>
+        <w:rPr>
+          <w:rFonts w:ascii="Times New Roman" w:hAnsi="Times New Roman" w:cs="Times New Roman"/>
+          <w:i/>
+          <w:iCs/>
+          <w:sz w:val="24"/>
+          <w:szCs w:val="24"/>
+        </w:rPr>
+        <w:t>m</w:t>
+      </w:r>
+      <w:r>
+        <w:rPr>
+          <w:rFonts w:ascii="Times New Roman" w:hAnsi="Times New Roman" w:cs="Times New Roman"/>
+          <w:sz w:val="24"/>
+          <w:szCs w:val="24"/>
+        </w:rPr>
+        <w:t xml:space="preserve">, </w:t>
+      </w:r>
+      <w:r>
+        <w:rPr>
+          <w:rFonts w:ascii="Times New Roman" w:hAnsi="Times New Roman" w:cs="Times New Roman"/>
+          <w:i/>
+          <w:iCs/>
+          <w:sz w:val="24"/>
+          <w:szCs w:val="24"/>
+        </w:rPr>
+        <w:t>n</w:t>
+      </w:r>
+      <w:r>
+        <w:rPr>
+          <w:rFonts w:ascii="Times New Roman" w:hAnsi="Times New Roman" w:cs="Times New Roman"/>
+          <w:sz w:val="24"/>
+          <w:szCs w:val="24"/>
+        </w:rPr>
+        <w:t xml:space="preserve">, and </w:t>
+      </w:r>
+      <w:r>
+        <w:rPr>
+          <w:rFonts w:ascii="Times New Roman" w:hAnsi="Times New Roman" w:cs="Times New Roman"/>
+          <w:i/>
+          <w:iCs/>
+          <w:sz w:val="24"/>
+          <w:szCs w:val="24"/>
+        </w:rPr>
+        <w:t>h</w:t>
+      </w:r>
+      <w:r>
+        <w:rPr>
+          <w:rFonts w:ascii="Times New Roman" w:hAnsi="Times New Roman" w:cs="Times New Roman"/>
+          <w:sz w:val="24"/>
+          <w:szCs w:val="24"/>
+        </w:rPr>
+        <w:t xml:space="preserve">, we see that </w:t>
+      </w:r>
+      <w:r>
+        <w:rPr>
+          <w:rFonts w:ascii="Times New Roman" w:hAnsi="Times New Roman" w:cs="Times New Roman"/>
+          <w:i/>
+          <w:iCs/>
+          <w:sz w:val="24"/>
+          <w:szCs w:val="24"/>
+        </w:rPr>
+        <w:t>n</w:t>
+      </w:r>
+      <w:r>
+        <w:rPr>
+          <w:rFonts w:ascii="Times New Roman" w:hAnsi="Times New Roman" w:cs="Times New Roman"/>
+          <w:sz w:val="24"/>
+          <w:szCs w:val="24"/>
+        </w:rPr>
+        <w:t xml:space="preserve"> and </w:t>
+      </w:r>
+      <w:r>
+        <w:rPr>
+          <w:rFonts w:ascii="Times New Roman" w:hAnsi="Times New Roman" w:cs="Times New Roman"/>
+          <w:i/>
+          <w:iCs/>
+          <w:sz w:val="24"/>
+          <w:szCs w:val="24"/>
+        </w:rPr>
+        <w:t>h</w:t>
+      </w:r>
+      <w:r>
+        <w:rPr>
+          <w:rFonts w:ascii="Times New Roman" w:hAnsi="Times New Roman" w:cs="Times New Roman"/>
+          <w:sz w:val="24"/>
+          <w:szCs w:val="24"/>
+        </w:rPr>
+        <w:t xml:space="preserve"> cross each other when they shouldn’t in the graph shown in the textbook. We believe that this is </w:t>
+      </w:r>
+      <w:r>
+        <w:rPr>
+          <w:rFonts w:ascii="Times New Roman" w:hAnsi="Times New Roman" w:cs="Times New Roman"/>
+          <w:sz w:val="24"/>
+          <w:szCs w:val="24"/>
+        </w:rPr>
+        <w:t>because</w:t>
+      </w:r>
+      <w:r>
+        <w:rPr>
+          <w:rFonts w:ascii="Times New Roman" w:hAnsi="Times New Roman" w:cs="Times New Roman"/>
+          <w:sz w:val="24"/>
+          <w:szCs w:val="24"/>
+        </w:rPr>
+        <w:t xml:space="preserve"> the Na-K pump is always on in this simulation whereas it is not always in real life. </w:t>
+      </w:r>
+      <w:r>
+        <w:rPr>
+          <w:rFonts w:ascii="Times New Roman" w:hAnsi="Times New Roman" w:cs="Times New Roman"/>
+          <w:sz w:val="24"/>
+          <w:szCs w:val="24"/>
+        </w:rPr>
+        <w:t>If, like in reality,</w:t>
+      </w:r>
+      <w:r>
+        <w:rPr>
+          <w:rFonts w:ascii="Times New Roman" w:hAnsi="Times New Roman" w:cs="Times New Roman"/>
+          <w:sz w:val="24"/>
+          <w:szCs w:val="24"/>
+        </w:rPr>
+        <w:t xml:space="preserve"> </w:t>
+      </w:r>
+      <w:r>
+        <w:rPr>
+          <w:rFonts w:ascii="Times New Roman" w:hAnsi="Times New Roman" w:cs="Times New Roman"/>
+          <w:sz w:val="24"/>
+          <w:szCs w:val="24"/>
+        </w:rPr>
+        <w:t>the pump</w:t>
+      </w:r>
+      <w:r>
+        <w:rPr>
+          <w:rFonts w:ascii="Times New Roman" w:hAnsi="Times New Roman" w:cs="Times New Roman"/>
+          <w:sz w:val="24"/>
+          <w:szCs w:val="24"/>
+        </w:rPr>
+        <w:t xml:space="preserve"> </w:t>
+      </w:r>
+      <w:proofErr w:type="gramStart"/>
+      <w:r>
+        <w:rPr>
+          <w:rFonts w:ascii="Times New Roman" w:hAnsi="Times New Roman" w:cs="Times New Roman"/>
+          <w:sz w:val="24"/>
+          <w:szCs w:val="24"/>
+        </w:rPr>
+        <w:t>were</w:t>
+      </w:r>
+      <w:proofErr w:type="gramEnd"/>
+      <w:r>
+        <w:rPr>
+          <w:rFonts w:ascii="Times New Roman" w:hAnsi="Times New Roman" w:cs="Times New Roman"/>
+          <w:sz w:val="24"/>
+          <w:szCs w:val="24"/>
+        </w:rPr>
+        <w:t xml:space="preserve"> to shut off</w:t>
+      </w:r>
+      <w:r>
+        <w:rPr>
+          <w:rFonts w:ascii="Times New Roman" w:hAnsi="Times New Roman" w:cs="Times New Roman"/>
+          <w:sz w:val="24"/>
+          <w:szCs w:val="24"/>
+        </w:rPr>
+        <w:t xml:space="preserve"> as the Na concentration approaches 0 inside and K concentration approaches 0 outside, </w:t>
+      </w:r>
+      <w:r>
+        <w:rPr>
+          <w:rFonts w:ascii="Times New Roman" w:hAnsi="Times New Roman" w:cs="Times New Roman"/>
+          <w:sz w:val="24"/>
+          <w:szCs w:val="24"/>
+        </w:rPr>
+        <w:t>we might see an</w:t>
+      </w:r>
+      <w:r>
+        <w:rPr>
+          <w:rFonts w:ascii="Times New Roman" w:hAnsi="Times New Roman" w:cs="Times New Roman"/>
+          <w:sz w:val="24"/>
+          <w:szCs w:val="24"/>
+        </w:rPr>
+        <w:t xml:space="preserve"> impact </w:t>
+      </w:r>
+      <w:r>
+        <w:rPr>
+          <w:rFonts w:ascii="Times New Roman" w:hAnsi="Times New Roman" w:cs="Times New Roman"/>
+          <w:sz w:val="24"/>
+          <w:szCs w:val="24"/>
+        </w:rPr>
+        <w:t xml:space="preserve">on </w:t>
+      </w:r>
+      <w:r>
+        <w:rPr>
+          <w:rFonts w:ascii="Times New Roman" w:hAnsi="Times New Roman" w:cs="Times New Roman"/>
+          <w:sz w:val="24"/>
+          <w:szCs w:val="24"/>
+        </w:rPr>
+        <w:t xml:space="preserve">the peak of the graph and </w:t>
+      </w:r>
+      <w:r>
+        <w:rPr>
+          <w:rFonts w:ascii="Times New Roman" w:hAnsi="Times New Roman" w:cs="Times New Roman"/>
+          <w:sz w:val="24"/>
+          <w:szCs w:val="24"/>
+        </w:rPr>
+        <w:t>on the rebound of potential during repolarization</w:t>
+      </w:r>
+      <w:r>
+        <w:rPr>
+          <w:rFonts w:ascii="Times New Roman" w:hAnsi="Times New Roman" w:cs="Times New Roman"/>
+          <w:sz w:val="24"/>
+          <w:szCs w:val="24"/>
+        </w:rPr>
+        <w:t xml:space="preserve">. </w:t>
+      </w:r>
+    </w:p>
+    <w:p>
+      <w:pPr>
+        <w:rPr>
+          <w:rFonts w:ascii="Times New Roman" w:hAnsi="Times New Roman" w:cs="Times New Roman"/>
+          <w:sz w:val="24"/>
+          <w:szCs w:val="24"/>
+        </w:rPr>
+      </w:pPr>
+    </w:p>
+    <w:p>
+      <w:pPr>
+        <w:rPr>
+          <w:rFonts w:ascii="Times New Roman" w:hAnsi="Times New Roman" w:cs="Times New Roman"/>
+          <w:sz w:val="24"/>
+          <w:szCs w:val="24"/>
+        </w:rPr>
+      </w:pPr>
+      <w:r>
+        <w:rPr>
+          <w:rFonts w:ascii="Times New Roman" w:hAnsi="Times New Roman" w:cs="Times New Roman"/>
+          <w:b/>
+          <w:bCs/>
+          <w:sz w:val="24"/>
+          <w:szCs w:val="24"/>
+        </w:rPr>
+        <w:t>3.</w:t>
+      </w:r>
+      <w:r>
+        <w:rPr>
+          <w:rFonts w:ascii="Times New Roman" w:hAnsi="Times New Roman" w:cs="Times New Roman"/>
+          <w:sz w:val="24"/>
+          <w:szCs w:val="24"/>
+        </w:rPr>
+        <w:t xml:space="preserve"> In Exercise 3, we were asked to simulate the concentrations of the K and Na ion concentrations inside and outside the cell membrane in addition to what we did in Exercise 2. This came with one caveat that the pump was only to run when the concentrations of K outside and Na inside were both greater than 0. </w:t>
       </w:r>
     </w:p>
     <w:p>
@@ -629,7 +1991,7 @@
           <w:sz w:val="24"/>
           <w:szCs w:val="24"/>
         </w:rPr>
-        <w:t xml:space="preserve"> I_P, we created a variable P_O similar to </w:t>
+        <w:t xml:space="preserve"> I_P, we created a variable </w:t>
       </w:r>
       <w:proofErr w:type="spellStart"/>
       <w:r>
@@ -638,7 +2000,15 @@
           <w:sz w:val="24"/>
           <w:szCs w:val="24"/>
         </w:rPr>
-        <w:t>Na_O</w:t>
+        <w:t>P</w:t>
+      </w:r>
+      <w:r>
+        <w:rPr>
+          <w:rFonts w:ascii="Times New Roman" w:hAnsi="Times New Roman" w:cs="Times New Roman"/>
+          <w:sz w:val="24"/>
+          <w:szCs w:val="24"/>
+        </w:rPr>
+        <w:t>_On</w:t>
       </w:r>
       <w:proofErr w:type="spellEnd"/>
       <w:r>
@@ -647,15 +2017,25 @@
           <w:sz w:val="24"/>
           <w:szCs w:val="24"/>
         </w:rPr>
-        <w:t xml:space="preserve"> and K_O from above. P_O is initialized at 1 as the pump is initially on to create </w:t>
-      </w:r>
-      <w:r>
-        <w:rPr>
-          <w:rFonts w:ascii="Times New Roman" w:hAnsi="Times New Roman" w:cs="Times New Roman"/>
-          <w:sz w:val="24"/>
-          <w:szCs w:val="24"/>
-        </w:rPr>
-        <w:t xml:space="preserve">equilibrium voltage with the initial leakage of K. As the pump pumps Na out of the cell and K into the cell, we used a logical operator to evaluate the concentration of Na inside and K outside and return 1 to P_O if they were both greater than 0. If not, P_O would be 0 and this was passed to our </w:t>
+        <w:t xml:space="preserve"> </w:t>
+      </w:r>
+      <w:proofErr w:type="gramStart"/>
+      <w:r>
+        <w:rPr>
+          <w:rFonts w:ascii="Times New Roman" w:hAnsi="Times New Roman" w:cs="Times New Roman"/>
+          <w:sz w:val="24"/>
+          <w:szCs w:val="24"/>
+        </w:rPr>
+        <w:t>similar to</w:t>
+      </w:r>
+      <w:proofErr w:type="gramEnd"/>
+      <w:r>
+        <w:rPr>
+          <w:rFonts w:ascii="Times New Roman" w:hAnsi="Times New Roman" w:cs="Times New Roman"/>
+          <w:sz w:val="24"/>
+          <w:szCs w:val="24"/>
+        </w:rPr>
+        <w:t xml:space="preserve"> </w:t>
       </w:r>
       <w:proofErr w:type="spellStart"/>
       <w:r>
@@ -664,6 +2044,153 @@
           <w:sz w:val="24"/>
           <w:szCs w:val="24"/>
         </w:rPr>
+        <w:t>Na</w:t>
+      </w:r>
+      <w:r>
+        <w:rPr>
+          <w:rFonts w:ascii="Times New Roman" w:hAnsi="Times New Roman" w:cs="Times New Roman"/>
+          <w:sz w:val="24"/>
+          <w:szCs w:val="24"/>
+        </w:rPr>
+        <w:t>_On</w:t>
+      </w:r>
+      <w:proofErr w:type="spellEnd"/>
+      <w:r>
+        <w:rPr>
+          <w:rFonts w:ascii="Times New Roman" w:hAnsi="Times New Roman" w:cs="Times New Roman"/>
+          <w:sz w:val="24"/>
+          <w:szCs w:val="24"/>
+        </w:rPr>
+        <w:t xml:space="preserve"> and </w:t>
+      </w:r>
+      <w:proofErr w:type="spellStart"/>
+      <w:r>
+        <w:rPr>
+          <w:rFonts w:ascii="Times New Roman" w:hAnsi="Times New Roman" w:cs="Times New Roman"/>
+          <w:sz w:val="24"/>
+          <w:szCs w:val="24"/>
+        </w:rPr>
+        <w:t>K</w:t>
+      </w:r>
+      <w:r>
+        <w:rPr>
+          <w:rFonts w:ascii="Times New Roman" w:hAnsi="Times New Roman" w:cs="Times New Roman"/>
+          <w:sz w:val="24"/>
+          <w:szCs w:val="24"/>
+        </w:rPr>
+        <w:t>_On</w:t>
+      </w:r>
+      <w:proofErr w:type="spellEnd"/>
+      <w:r>
+        <w:rPr>
+          <w:rFonts w:ascii="Times New Roman" w:hAnsi="Times New Roman" w:cs="Times New Roman"/>
+          <w:sz w:val="24"/>
+          <w:szCs w:val="24"/>
+        </w:rPr>
+        <w:t xml:space="preserve"> from above. </w:t>
+      </w:r>
+      <w:proofErr w:type="spellStart"/>
+      <w:r>
+        <w:rPr>
+          <w:rFonts w:ascii="Times New Roman" w:hAnsi="Times New Roman" w:cs="Times New Roman"/>
+          <w:sz w:val="24"/>
+          <w:szCs w:val="24"/>
+        </w:rPr>
+        <w:t>P</w:t>
+      </w:r>
+      <w:r>
+        <w:rPr>
+          <w:rFonts w:ascii="Times New Roman" w:hAnsi="Times New Roman" w:cs="Times New Roman"/>
+          <w:sz w:val="24"/>
+          <w:szCs w:val="24"/>
+        </w:rPr>
+        <w:t>_On</w:t>
+      </w:r>
+      <w:proofErr w:type="spellEnd"/>
+      <w:r>
+        <w:rPr>
+          <w:rFonts w:ascii="Times New Roman" w:hAnsi="Times New Roman" w:cs="Times New Roman"/>
+          <w:sz w:val="24"/>
+          <w:szCs w:val="24"/>
+        </w:rPr>
+        <w:t xml:space="preserve"> is initialized at 1 as the pump is initially on to create </w:t>
+      </w:r>
+      <w:r>
+        <w:rPr>
+          <w:rFonts w:ascii="Times New Roman" w:hAnsi="Times New Roman" w:cs="Times New Roman"/>
+          <w:sz w:val="24"/>
+          <w:szCs w:val="24"/>
+        </w:rPr>
+        <w:t xml:space="preserve">equilibrium voltage with the initial leakage of K. As the pump pumps Na out of the cell and K into the cell, we used a logical operator to evaluate the concentration of Na inside and K outside and return 1 to </w:t>
+      </w:r>
+      <w:proofErr w:type="spellStart"/>
+      <w:r>
+        <w:rPr>
+          <w:rFonts w:ascii="Times New Roman" w:hAnsi="Times New Roman" w:cs="Times New Roman"/>
+          <w:sz w:val="24"/>
+          <w:szCs w:val="24"/>
+        </w:rPr>
+        <w:t>P</w:t>
+      </w:r>
+      <w:r>
+        <w:rPr>
+          <w:rFonts w:ascii="Times New Roman" w:hAnsi="Times New Roman" w:cs="Times New Roman"/>
+          <w:sz w:val="24"/>
+          <w:szCs w:val="24"/>
+        </w:rPr>
+        <w:t>_On</w:t>
+      </w:r>
+      <w:proofErr w:type="spellEnd"/>
+      <w:r>
+        <w:rPr>
+          <w:rFonts w:ascii="Times New Roman" w:hAnsi="Times New Roman" w:cs="Times New Roman"/>
+          <w:sz w:val="24"/>
+          <w:szCs w:val="24"/>
+        </w:rPr>
+        <w:t xml:space="preserve"> if </w:t>
+      </w:r>
+      <w:r>
+        <w:rPr>
+          <w:rFonts w:ascii="Times New Roman" w:hAnsi="Times New Roman" w:cs="Times New Roman"/>
+          <w:sz w:val="24"/>
+          <w:szCs w:val="24"/>
+        </w:rPr>
+        <w:lastRenderedPageBreak/>
+        <w:t xml:space="preserve">they were both greater than 0. If not, </w:t>
+      </w:r>
+      <w:proofErr w:type="spellStart"/>
+      <w:r>
+        <w:rPr>
+          <w:rFonts w:ascii="Times New Roman" w:hAnsi="Times New Roman" w:cs="Times New Roman"/>
+          <w:sz w:val="24"/>
+          <w:szCs w:val="24"/>
+        </w:rPr>
+        <w:t>P</w:t>
+      </w:r>
+      <w:r>
+        <w:rPr>
+          <w:rFonts w:ascii="Times New Roman" w:hAnsi="Times New Roman" w:cs="Times New Roman"/>
+          <w:sz w:val="24"/>
+          <w:szCs w:val="24"/>
+        </w:rPr>
+        <w:t>_On</w:t>
+      </w:r>
+      <w:proofErr w:type="spellEnd"/>
+      <w:r>
+        <w:rPr>
+          <w:rFonts w:ascii="Times New Roman" w:hAnsi="Times New Roman" w:cs="Times New Roman"/>
+          <w:sz w:val="24"/>
+          <w:szCs w:val="24"/>
+        </w:rPr>
+        <w:t xml:space="preserve"> would be 0 and this was passed to our </w:t>
+      </w:r>
+      <w:proofErr w:type="spellStart"/>
+      <w:r>
+        <w:rPr>
+          <w:rFonts w:ascii="Times New Roman" w:hAnsi="Times New Roman" w:cs="Times New Roman"/>
+          <w:sz w:val="24"/>
+          <w:szCs w:val="24"/>
+        </w:rPr>
         <w:t>dVdt</w:t>
       </w:r>
       <w:proofErr w:type="spellEnd"/>
@@ -690,7 +2217,6 @@
           <w:sz w:val="24"/>
           <w:szCs w:val="24"/>
         </w:rPr>
-        <w:lastRenderedPageBreak/>
         <w:t xml:space="preserve">To simulate actual flow of ions across the membrane, we created two new anonymous functions </w:t>
       </w:r>
       <w:proofErr w:type="spellStart"/>
@@ -930,19 +2456,38 @@
       <w:r>
         <w:rPr>
           <w:rFonts w:ascii="Times New Roman" w:hAnsi="Times New Roman" w:cs="Times New Roman"/>
-          <w:sz w:val="24"/>
-          <w:szCs w:val="24"/>
-        </w:rPr>
-        <w:lastRenderedPageBreak/>
-        <w:t xml:space="preserve">4. In Exercise 4, we were asked to use our model from Exercise 3 except to change when the Na gates </w:t>
-      </w:r>
-      <w:r>
-        <w:rPr>
-          <w:rFonts w:ascii="Times New Roman" w:hAnsi="Times New Roman" w:cs="Times New Roman"/>
-          <w:sz w:val="24"/>
-          <w:szCs w:val="24"/>
-        </w:rPr>
-        <w:t xml:space="preserve">closed </w:t>
+          <w:b/>
+          <w:bCs/>
+          <w:sz w:val="24"/>
+          <w:szCs w:val="24"/>
+        </w:rPr>
+        <w:t>4.</w:t>
+      </w:r>
+      <w:r>
+        <w:rPr>
+          <w:rFonts w:ascii="Times New Roman" w:hAnsi="Times New Roman" w:cs="Times New Roman"/>
+          <w:sz w:val="24"/>
+          <w:szCs w:val="24"/>
+        </w:rPr>
+        <w:t xml:space="preserve"> In Exercise 4, we were asked to use our model from Exercise 3 except to change when the Na gates </w:t>
+      </w:r>
+      <w:proofErr w:type="gramStart"/>
+      <w:r>
+        <w:rPr>
+          <w:rFonts w:ascii="Times New Roman" w:hAnsi="Times New Roman" w:cs="Times New Roman"/>
+          <w:sz w:val="24"/>
+          <w:szCs w:val="24"/>
+        </w:rPr>
+        <w:t>closed</w:t>
+      </w:r>
+      <w:proofErr w:type="gramEnd"/>
+      <w:r>
+        <w:rPr>
+          <w:rFonts w:ascii="Times New Roman" w:hAnsi="Times New Roman" w:cs="Times New Roman"/>
+          <w:sz w:val="24"/>
+          <w:szCs w:val="24"/>
+        </w:rPr>
+        <w:t xml:space="preserve"> </w:t>
       </w:r>
       <w:r>
         <w:rPr>
@@ -958,7 +2503,25 @@
           <w:sz w:val="24"/>
           <w:szCs w:val="24"/>
         </w:rPr>
-        <w:t xml:space="preserve">Otherwise, the model was kept exactly the same using the code from Exercise 3. Results are pictured below: </w:t>
+        <w:t xml:space="preserve">Otherwise, the model was </w:t>
+      </w:r>
+      <w:proofErr w:type="gramStart"/>
+      <w:r>
+        <w:rPr>
+          <w:rFonts w:ascii="Times New Roman" w:hAnsi="Times New Roman" w:cs="Times New Roman"/>
+          <w:sz w:val="24"/>
+          <w:szCs w:val="24"/>
+        </w:rPr>
+        <w:t>kept  the</w:t>
+      </w:r>
+      <w:proofErr w:type="gramEnd"/>
+      <w:r>
+        <w:rPr>
+          <w:rFonts w:ascii="Times New Roman" w:hAnsi="Times New Roman" w:cs="Times New Roman"/>
+          <w:sz w:val="24"/>
+          <w:szCs w:val="24"/>
+        </w:rPr>
+        <w:t xml:space="preserve"> same using the code from Exercise 3. Results are pictured below: </w:t>
       </w:r>
     </w:p>
     <w:p>
@@ -1033,7 +2596,41 @@
           <w:sz w:val="24"/>
           <w:szCs w:val="24"/>
         </w:rPr>
-        <w:t xml:space="preserve">Immediately, we see some differenced from the graph shown in Exercise 3. At the peak of the voltage, it takes a longer period of time before it drops. This is likely because there is a higher threshold of 50mV before the K gates open and Na gates close. However, the initial current applied is not quite enough to push it over that threshold immediately, and so we see a slight lull and a bit of a more elongated curve at the peak of the voltage before it drops down like normal. After dropping, the voltage behaves as expected in correspondence to Exercise 3 given that the pump shuts off when the concentrations of Na inside and K outside hit 0. </w:t>
+        <w:t>Immediately, we see some difference</w:t>
+      </w:r>
+      <w:r>
+        <w:rPr>
+          <w:rFonts w:ascii="Times New Roman" w:hAnsi="Times New Roman" w:cs="Times New Roman"/>
+          <w:sz w:val="24"/>
+          <w:szCs w:val="24"/>
+        </w:rPr>
+        <w:t>s</w:t>
+      </w:r>
+      <w:r>
+        <w:rPr>
+          <w:rFonts w:ascii="Times New Roman" w:hAnsi="Times New Roman" w:cs="Times New Roman"/>
+          <w:sz w:val="24"/>
+          <w:szCs w:val="24"/>
+        </w:rPr>
+        <w:t xml:space="preserve"> from the graph shown in Exercise 3. At the peak of the voltage, it takes a longer </w:t>
+      </w:r>
+      <w:proofErr w:type="gramStart"/>
+      <w:r>
+        <w:rPr>
+          <w:rFonts w:ascii="Times New Roman" w:hAnsi="Times New Roman" w:cs="Times New Roman"/>
+          <w:sz w:val="24"/>
+          <w:szCs w:val="24"/>
+        </w:rPr>
+        <w:t>period of time</w:t>
+      </w:r>
+      <w:proofErr w:type="gramEnd"/>
+      <w:r>
+        <w:rPr>
+          <w:rFonts w:ascii="Times New Roman" w:hAnsi="Times New Roman" w:cs="Times New Roman"/>
+          <w:sz w:val="24"/>
+          <w:szCs w:val="24"/>
+        </w:rPr>
+        <w:t xml:space="preserve"> before it drops. This is likely because there is a higher threshold of 50mV before the K gates open and Na gates close. However, the initial current applied is not quite enough to push it over that threshold immediately, and so we see a slight lull and a bit of a more elongated curve at the peak of the voltage before it drops down like normal. After dropping, the voltage behaves as expected in correspondence to Exercise 3 given that the pump shuts off when the concentrations of Na inside and K outside hit 0. </w:t>
       </w:r>
     </w:p>
     <w:p>
@@ -1064,10 +2661,20 @@
       <w:r>
         <w:rPr>
           <w:rFonts w:ascii="Times New Roman" w:hAnsi="Times New Roman" w:cs="Times New Roman"/>
-          <w:sz w:val="24"/>
-          <w:szCs w:val="24"/>
-        </w:rPr>
-        <w:t xml:space="preserve">5. </w:t>
+          <w:b/>
+          <w:bCs/>
+          <w:sz w:val="24"/>
+          <w:szCs w:val="24"/>
+        </w:rPr>
+        <w:t>5.</w:t>
+      </w:r>
+      <w:r>
+        <w:rPr>
+          <w:rFonts w:ascii="Times New Roman" w:hAnsi="Times New Roman" w:cs="Times New Roman"/>
+          <w:sz w:val="24"/>
+          <w:szCs w:val="24"/>
+        </w:rPr>
+        <w:t xml:space="preserve"> </w:t>
       </w:r>
       <w:r>
         <w:rPr>
@@ -1093,7 +2700,7 @@
           <w:sz w:val="24"/>
           <w:szCs w:val="24"/>
         </w:rPr>
-        <w:t xml:space="preserve"> which was initialized to -54.4mV. It represents when the leakage channel closes. We also created a new variable L_O which was initialized to 1. In the simulation loop, we used a logical operator to evaluate L_O each loop. L_O was 1 when the voltage was less than </w:t>
+        <w:t xml:space="preserve"> which was initialized to -54.4mV. It represents when the leakage channel closes. We also created a new variable </w:t>
       </w:r>
       <w:proofErr w:type="spellStart"/>
       <w:r>
@@ -1102,6 +2709,84 @@
           <w:sz w:val="24"/>
           <w:szCs w:val="24"/>
         </w:rPr>
+        <w:t>L</w:t>
+      </w:r>
+      <w:r>
+        <w:rPr>
+          <w:rFonts w:ascii="Times New Roman" w:hAnsi="Times New Roman" w:cs="Times New Roman"/>
+          <w:sz w:val="24"/>
+          <w:szCs w:val="24"/>
+        </w:rPr>
+        <w:t>_On</w:t>
+      </w:r>
+      <w:proofErr w:type="spellEnd"/>
+      <w:r>
+        <w:rPr>
+          <w:rFonts w:ascii="Times New Roman" w:hAnsi="Times New Roman" w:cs="Times New Roman"/>
+          <w:sz w:val="24"/>
+          <w:szCs w:val="24"/>
+        </w:rPr>
+        <w:t xml:space="preserve"> which was initialized to 1. In the simulation loop, we used a logical operator to evaluate </w:t>
+      </w:r>
+      <w:proofErr w:type="spellStart"/>
+      <w:r>
+        <w:rPr>
+          <w:rFonts w:ascii="Times New Roman" w:hAnsi="Times New Roman" w:cs="Times New Roman"/>
+          <w:sz w:val="24"/>
+          <w:szCs w:val="24"/>
+        </w:rPr>
+        <w:t>L</w:t>
+      </w:r>
+      <w:r>
+        <w:rPr>
+          <w:rFonts w:ascii="Times New Roman" w:hAnsi="Times New Roman" w:cs="Times New Roman"/>
+          <w:sz w:val="24"/>
+          <w:szCs w:val="24"/>
+        </w:rPr>
+        <w:t>_On</w:t>
+      </w:r>
+      <w:proofErr w:type="spellEnd"/>
+      <w:r>
+        <w:rPr>
+          <w:rFonts w:ascii="Times New Roman" w:hAnsi="Times New Roman" w:cs="Times New Roman"/>
+          <w:sz w:val="24"/>
+          <w:szCs w:val="24"/>
+        </w:rPr>
+        <w:t xml:space="preserve"> each loop. </w:t>
+      </w:r>
+      <w:proofErr w:type="spellStart"/>
+      <w:r>
+        <w:rPr>
+          <w:rFonts w:ascii="Times New Roman" w:hAnsi="Times New Roman" w:cs="Times New Roman"/>
+          <w:sz w:val="24"/>
+          <w:szCs w:val="24"/>
+        </w:rPr>
+        <w:t>L</w:t>
+      </w:r>
+      <w:r>
+        <w:rPr>
+          <w:rFonts w:ascii="Times New Roman" w:hAnsi="Times New Roman" w:cs="Times New Roman"/>
+          <w:sz w:val="24"/>
+          <w:szCs w:val="24"/>
+        </w:rPr>
+        <w:t>_On</w:t>
+      </w:r>
+      <w:proofErr w:type="spellEnd"/>
+      <w:r>
+        <w:rPr>
+          <w:rFonts w:ascii="Times New Roman" w:hAnsi="Times New Roman" w:cs="Times New Roman"/>
+          <w:sz w:val="24"/>
+          <w:szCs w:val="24"/>
+        </w:rPr>
+        <w:t xml:space="preserve"> was 1 when the voltage was less than </w:t>
+      </w:r>
+      <w:proofErr w:type="spellStart"/>
+      <w:r>
+        <w:rPr>
+          <w:rFonts w:ascii="Times New Roman" w:hAnsi="Times New Roman" w:cs="Times New Roman"/>
+          <w:sz w:val="24"/>
+          <w:szCs w:val="24"/>
+        </w:rPr>
         <w:t>L_close</w:t>
       </w:r>
       <w:proofErr w:type="spellEnd"/>
@@ -1111,7 +2796,23 @@
           <w:sz w:val="24"/>
           <w:szCs w:val="24"/>
         </w:rPr>
-        <w:t xml:space="preserve"> _-54.4mV) and 0 otherwise. L_O was passed into our anonymous functions for </w:t>
+        <w:t xml:space="preserve"> </w:t>
+      </w:r>
+      <w:r>
+        <w:rPr>
+          <w:rFonts w:ascii="Times New Roman" w:hAnsi="Times New Roman" w:cs="Times New Roman"/>
+          <w:sz w:val="24"/>
+          <w:szCs w:val="24"/>
+        </w:rPr>
+        <w:t>(</w:t>
+      </w:r>
+      <w:r>
+        <w:rPr>
+          <w:rFonts w:ascii="Times New Roman" w:hAnsi="Times New Roman" w:cs="Times New Roman"/>
+          <w:sz w:val="24"/>
+          <w:szCs w:val="24"/>
+        </w:rPr>
+        <w:t xml:space="preserve">-54.4mV) and 0 otherwise. </w:t>
       </w:r>
       <w:proofErr w:type="spellStart"/>
       <w:r>
@@ -1120,6 +2821,32 @@
           <w:sz w:val="24"/>
           <w:szCs w:val="24"/>
         </w:rPr>
+        <w:t>L</w:t>
+      </w:r>
+      <w:r>
+        <w:rPr>
+          <w:rFonts w:ascii="Times New Roman" w:hAnsi="Times New Roman" w:cs="Times New Roman"/>
+          <w:sz w:val="24"/>
+          <w:szCs w:val="24"/>
+        </w:rPr>
+        <w:t>_On</w:t>
+      </w:r>
+      <w:proofErr w:type="spellEnd"/>
+      <w:r>
+        <w:rPr>
+          <w:rFonts w:ascii="Times New Roman" w:hAnsi="Times New Roman" w:cs="Times New Roman"/>
+          <w:sz w:val="24"/>
+          <w:szCs w:val="24"/>
+        </w:rPr>
+        <w:t xml:space="preserve"> was passed into our anonymous functions for </w:t>
+      </w:r>
+      <w:proofErr w:type="spellStart"/>
+      <w:r>
+        <w:rPr>
+          <w:rFonts w:ascii="Times New Roman" w:hAnsi="Times New Roman" w:cs="Times New Roman"/>
+          <w:sz w:val="24"/>
+          <w:szCs w:val="24"/>
+        </w:rPr>
         <w:t>dVdt</w:t>
       </w:r>
       <w:proofErr w:type="spellEnd"/>
@@ -1147,7 +2874,15 @@
           <w:sz w:val="24"/>
           <w:szCs w:val="24"/>
         </w:rPr>
-        <w:t xml:space="preserve"> and multiplied by I_L, any time it appeared. Our results are below:</w:t>
+        <w:t>, being</w:t>
+      </w:r>
+      <w:r>
+        <w:rPr>
+          <w:rFonts w:ascii="Times New Roman" w:hAnsi="Times New Roman" w:cs="Times New Roman"/>
+          <w:sz w:val="24"/>
+          <w:szCs w:val="24"/>
+        </w:rPr>
+        <w:t xml:space="preserve"> multiplied by I_L any time it appeared. Our results are below:</w:t>
       </w:r>
     </w:p>
     <w:p>
@@ -1368,7 +3103,31 @@
           <w:sz w:val="24"/>
           <w:szCs w:val="24"/>
         </w:rPr>
-        <w:t>K_open</w:t>
+        <w:t>K</w:t>
+      </w:r>
+      <w:r>
+        <w:rPr>
+          <w:rFonts w:ascii="Times New Roman" w:hAnsi="Times New Roman" w:cs="Times New Roman"/>
+          <w:sz w:val="24"/>
+          <w:szCs w:val="24"/>
+        </w:rPr>
+        <w:t>_</w:t>
+      </w:r>
+      <w:r>
+        <w:rPr>
+          <w:rFonts w:ascii="Times New Roman" w:hAnsi="Times New Roman" w:cs="Times New Roman"/>
+          <w:sz w:val="24"/>
+          <w:szCs w:val="24"/>
+        </w:rPr>
+        <w:t>o</w:t>
+      </w:r>
+      <w:r>
+        <w:rPr>
+          <w:rFonts w:ascii="Times New Roman" w:hAnsi="Times New Roman" w:cs="Times New Roman"/>
+          <w:sz w:val="24"/>
+          <w:szCs w:val="24"/>
+        </w:rPr>
+        <w:t>pen</w:t>
       </w:r>
       <w:proofErr w:type="spellEnd"/>
       <w:r>
@@ -1404,13 +3163,23 @@
           <w:szCs w:val="24"/>
         </w:rPr>
       </w:pPr>
-      <w:r>
-        <w:rPr>
-          <w:rFonts w:ascii="Times New Roman" w:hAnsi="Times New Roman" w:cs="Times New Roman"/>
-          <w:sz w:val="24"/>
-          <w:szCs w:val="24"/>
-        </w:rPr>
-        <w:t xml:space="preserve">In an attempt to increase the spike caused by a sodium influx into the cell, we then hypothesized that changing the activation and inactivation variables </w:t>
+      <w:proofErr w:type="gramStart"/>
+      <w:r>
+        <w:rPr>
+          <w:rFonts w:ascii="Times New Roman" w:hAnsi="Times New Roman" w:cs="Times New Roman"/>
+          <w:sz w:val="24"/>
+          <w:szCs w:val="24"/>
+        </w:rPr>
+        <w:t>In an attempt to</w:t>
+      </w:r>
+      <w:proofErr w:type="gramEnd"/>
+      <w:r>
+        <w:rPr>
+          <w:rFonts w:ascii="Times New Roman" w:hAnsi="Times New Roman" w:cs="Times New Roman"/>
+          <w:sz w:val="24"/>
+          <w:szCs w:val="24"/>
+        </w:rPr>
+        <w:t xml:space="preserve"> increase the spike caused by a sodium influx into the cell, we then hypothesized that changing the activation and inactivation variables </w:t>
       </w:r>
       <w:proofErr w:type="spellStart"/>
       <w:r>
@@ -1419,7 +3188,17 @@
           <w:sz w:val="24"/>
           <w:szCs w:val="24"/>
         </w:rPr>
-        <w:t>for m</w:t>
+        <w:t xml:space="preserve">for </w:t>
+      </w:r>
+      <w:r>
+        <w:rPr>
+          <w:rFonts w:ascii="Times New Roman" w:hAnsi="Times New Roman" w:cs="Times New Roman"/>
+          <w:i/>
+          <w:iCs/>
+          <w:sz w:val="24"/>
+          <w:szCs w:val="24"/>
+        </w:rPr>
+        <w:t>m</w:t>
       </w:r>
       <w:proofErr w:type="spellEnd"/>
       <w:r>
@@ -1428,7 +3207,31 @@
           <w:sz w:val="24"/>
           <w:szCs w:val="24"/>
         </w:rPr>
-        <w:t xml:space="preserve">, the sodium gating variable would cause an increase in maximum voltage. Keeping the voltage gating constants at 55mV, we then changed </w:t>
+        <w:t xml:space="preserve"> (</w:t>
+      </w:r>
+      <w:r>
+        <w:rPr>
+          <w:rFonts w:ascii="Times New Roman" w:hAnsi="Times New Roman" w:cs="Times New Roman"/>
+          <w:sz w:val="24"/>
+          <w:szCs w:val="24"/>
+        </w:rPr>
+        <w:t>the sodium gating variable</w:t>
+      </w:r>
+      <w:r>
+        <w:rPr>
+          <w:rFonts w:ascii="Times New Roman" w:hAnsi="Times New Roman" w:cs="Times New Roman"/>
+          <w:sz w:val="24"/>
+          <w:szCs w:val="24"/>
+        </w:rPr>
+        <w:t>)</w:t>
+      </w:r>
+      <w:r>
+        <w:rPr>
+          <w:rFonts w:ascii="Times New Roman" w:hAnsi="Times New Roman" w:cs="Times New Roman"/>
+          <w:sz w:val="24"/>
+          <w:szCs w:val="24"/>
+        </w:rPr>
+        <w:t xml:space="preserve"> would cause an increase in maximum voltage. Keeping the voltage gating constants at 55mV, we then changed </w:t>
       </w:r>
       <w:proofErr w:type="spellStart"/>
       <w:r>
@@ -1446,7 +3249,31 @@
           <w:sz w:val="24"/>
           <w:szCs w:val="24"/>
         </w:rPr>
-        <w:t xml:space="preserve">, the sodium inactivation variable from .6 to .3. This lead to a maximum voltage of </w:t>
+        <w:t xml:space="preserve"> -- </w:t>
+      </w:r>
+      <w:r>
+        <w:rPr>
+          <w:rFonts w:ascii="Times New Roman" w:hAnsi="Times New Roman" w:cs="Times New Roman"/>
+          <w:sz w:val="24"/>
+          <w:szCs w:val="24"/>
+        </w:rPr>
+        <w:t xml:space="preserve">the sodium inactivation variable </w:t>
+      </w:r>
+      <w:r>
+        <w:rPr>
+          <w:rFonts w:ascii="Times New Roman" w:hAnsi="Times New Roman" w:cs="Times New Roman"/>
+          <w:sz w:val="24"/>
+          <w:szCs w:val="24"/>
+        </w:rPr>
+        <w:t xml:space="preserve">-- </w:t>
+      </w:r>
+      <w:r>
+        <w:rPr>
+          <w:rFonts w:ascii="Times New Roman" w:hAnsi="Times New Roman" w:cs="Times New Roman"/>
+          <w:sz w:val="24"/>
+          <w:szCs w:val="24"/>
+        </w:rPr>
+        <w:t xml:space="preserve">from .6 to .3. This led to a maximum voltage of </w:t>
       </w:r>
       <w:r>
         <w:rPr>
@@ -1496,24 +3323,94 @@
           <w:sz w:val="24"/>
           <w:szCs w:val="24"/>
         </w:rPr>
-        <w:t xml:space="preserve">mV which is more of a noticeable increase. Interestingly, when decreasing it by an order of 10 to .01, the maximum voltage actually decreased to 50mV and never dropped. This is likely due to some affect on the gating probabilities meaning that no ions were flowing through meaning that the potassium gates never opened to decrease the concentration inside the cell. </w:t>
-      </w:r>
-    </w:p>
-    <w:p>
-      <w:pPr>
-        <w:rPr>
-          <w:rFonts w:ascii="Times New Roman" w:hAnsi="Times New Roman" w:cs="Times New Roman"/>
-          <w:sz w:val="24"/>
-          <w:szCs w:val="24"/>
-        </w:rPr>
-      </w:pPr>
-      <w:r>
-        <w:rPr>
-          <w:rFonts w:ascii="Times New Roman" w:hAnsi="Times New Roman" w:cs="Times New Roman"/>
-          <w:sz w:val="24"/>
-          <w:szCs w:val="24"/>
-        </w:rPr>
-        <w:t xml:space="preserve">Summarizing, we were able to get a small change in maximum voltage by tweaking the constants. Clearly, if we changed the anonymous functions we could have gotten a much larger change in voltage, but this would not have been true to the model. Instead, we attempted to change the constants to differ each simulation. This worked with the varying results as described above. </w:t>
+        <w:t xml:space="preserve">mV which is more of a noticeable increase. Interestingly, when decreasing it by an order of 10 to .01, the maximum voltage </w:t>
+      </w:r>
+      <w:proofErr w:type="gramStart"/>
+      <w:r>
+        <w:rPr>
+          <w:rFonts w:ascii="Times New Roman" w:hAnsi="Times New Roman" w:cs="Times New Roman"/>
+          <w:sz w:val="24"/>
+          <w:szCs w:val="24"/>
+        </w:rPr>
+        <w:t>actually decreased</w:t>
+      </w:r>
+      <w:proofErr w:type="gramEnd"/>
+      <w:r>
+        <w:rPr>
+          <w:rFonts w:ascii="Times New Roman" w:hAnsi="Times New Roman" w:cs="Times New Roman"/>
+          <w:sz w:val="24"/>
+          <w:szCs w:val="24"/>
+        </w:rPr>
+        <w:t xml:space="preserve"> to 50mV and never dropped. This is likely due to some </w:t>
+      </w:r>
+      <w:r>
+        <w:rPr>
+          <w:rFonts w:ascii="Times New Roman" w:hAnsi="Times New Roman" w:cs="Times New Roman"/>
+          <w:sz w:val="24"/>
+          <w:szCs w:val="24"/>
+        </w:rPr>
+        <w:t>e</w:t>
+      </w:r>
+      <w:r>
+        <w:rPr>
+          <w:rFonts w:ascii="Times New Roman" w:hAnsi="Times New Roman" w:cs="Times New Roman"/>
+          <w:sz w:val="24"/>
+          <w:szCs w:val="24"/>
+        </w:rPr>
+        <w:t xml:space="preserve">ffect on the gating probabilities meaning that no ions were flowing through meaning that the potassium gates never opened to decrease the concentration inside the cell. </w:t>
+      </w:r>
+    </w:p>
+    <w:p>
+      <w:pPr>
+        <w:rPr>
+          <w:rFonts w:ascii="Times New Roman" w:hAnsi="Times New Roman" w:cs="Times New Roman"/>
+          <w:sz w:val="24"/>
+          <w:szCs w:val="24"/>
+        </w:rPr>
+      </w:pPr>
+      <w:r>
+        <w:rPr>
+          <w:rFonts w:ascii="Times New Roman" w:hAnsi="Times New Roman" w:cs="Times New Roman"/>
+          <w:sz w:val="24"/>
+          <w:szCs w:val="24"/>
+        </w:rPr>
+        <w:t>In summary</w:t>
+      </w:r>
+      <w:r>
+        <w:rPr>
+          <w:rFonts w:ascii="Times New Roman" w:hAnsi="Times New Roman" w:cs="Times New Roman"/>
+          <w:sz w:val="24"/>
+          <w:szCs w:val="24"/>
+        </w:rPr>
+        <w:t xml:space="preserve">, we were able to get a small change in maximum voltage by tweaking the constants. Clearly, if we changed the anonymous </w:t>
+      </w:r>
+      <w:proofErr w:type="gramStart"/>
+      <w:r>
+        <w:rPr>
+          <w:rFonts w:ascii="Times New Roman" w:hAnsi="Times New Roman" w:cs="Times New Roman"/>
+          <w:sz w:val="24"/>
+          <w:szCs w:val="24"/>
+        </w:rPr>
+        <w:t>functions</w:t>
+      </w:r>
+      <w:proofErr w:type="gramEnd"/>
+      <w:r>
+        <w:rPr>
+          <w:rFonts w:ascii="Times New Roman" w:hAnsi="Times New Roman" w:cs="Times New Roman"/>
+          <w:sz w:val="24"/>
+          <w:szCs w:val="24"/>
+        </w:rPr>
+        <w:t xml:space="preserve"> we could have gotten a much larger change in voltage, but this would not have been true to the model. Instead, we attempted to change the constants to differ each simulation. This worked with the</w:t>
+      </w:r>
+      <w:bookmarkStart w:id="0" w:name="_GoBack"/>
+      <w:bookmarkEnd w:id="0"/>
+      <w:r>
+        <w:rPr>
+          <w:rFonts w:ascii="Times New Roman" w:hAnsi="Times New Roman" w:cs="Times New Roman"/>
+          <w:sz w:val="24"/>
+          <w:szCs w:val="24"/>
+        </w:rPr>
+        <w:t xml:space="preserve"> varying results as described above. </w:t>
       </w:r>
     </w:p>
     <w:p>
@@ -1545,7 +3442,7 @@
 </file>
 
 <file path=word/endnotes.xml><?xml version="1.0" encoding="utf-8"?>
-<w:endnotes xmlns:wpc="http://schemas.microsoft.com/office/word/2010/wordprocessingCanvas" xmlns:cx="http://schemas.microsoft.com/office/drawing/2014/chartex" xmlns:cx1="http://schemas.microsoft.com/office/drawing/2015/9/8/chartex" xmlns:cx2="http://schemas.microsoft.com/office/drawing/2015/10/21/chartex" xmlns:cx3="http://schemas.microsoft.com/office/drawing/2016/5/9/chartex" xmlns:cx4="http://schemas.microsoft.com/office/drawing/2016/5/10/chartex" xmlns:cx5="http://schemas.microsoft.com/office/drawing/2016/5/11/chartex" xmlns:cx6="http://schemas.microsoft.com/office/drawing/2016/5/12/chartex" xmlns:cx7="http://schemas.microsoft.com/office/drawing/2016/5/13/chartex" xmlns:cx8="http://schemas.microsoft.com/office/drawing/2016/5/14/chartex" xmlns:mc="http://schemas.openxmlformats.org/markup-compatibility/2006" xmlns:aink="http://schemas.microsoft.com/office/drawing/2016/ink" xmlns:am3d="http://schemas.microsoft.com/office/drawing/2017/model3d" xmlns:o="urn:schemas-microsoft-com:office:office" xmlns:r="http://schemas.openxmlformats.org/officeDocument/2006/relationships" xmlns:m="http://schemas.openxmlformats.org/officeDocument/2006/math" xmlns:v="urn:schemas-microsoft-com:vml" xmlns:wp14="http://schemas.microsoft.com/office/word/2010/wordprocessingDrawing" xmlns:wp="http://schemas.openxmlformats.org/drawingml/2006/wordprocessingDrawing" xmlns:w10="urn:schemas-microsoft-com:office:word" xmlns:w="http://schemas.openxmlformats.org/wordprocessingml/2006/main" xmlns:w14="http://schemas.microsoft.com/office/word/2010/wordml" xmlns:w15="http://schemas.microsoft.com/office/word/2012/wordml" xmlns:w16cex="http://schemas.microsoft.com/office/word/2018/wordml/cex" xmlns:w16cid="http://schemas.microsoft.com/office/word/2016/wordml/cid" xmlns:w16="http://schemas.microsoft.com/office/word/2018/wordml" xmlns:w16se="http://schemas.microsoft.com/office/word/2015/wordml/symex" xmlns:wpg="http://schemas.microsoft.com/office/word/2010/wordprocessingGroup" xmlns:wpi="http://schemas.microsoft.com/office/word/2010/wordprocessingInk" xmlns:wne="http://schemas.microsoft.com/office/word/2006/wordml" xmlns:wps="http://schemas.microsoft.com/office/word/2010/wordprocessingShape" mc:Ignorable="w14 w15 w16se w16cid w16 w16cex wp14">
+<w:endnotes xmlns:wpc="http://schemas.microsoft.com/office/word/2010/wordprocessingCanvas" xmlns:cx="http://schemas.microsoft.com/office/drawing/2014/chartex" xmlns:cx1="http://schemas.microsoft.com/office/drawing/2015/9/8/chartex" xmlns:cx2="http://schemas.microsoft.com/office/drawing/2015/10/21/chartex" xmlns:cx3="http://schemas.microsoft.com/office/drawing/2016/5/9/chartex" xmlns:cx4="http://schemas.microsoft.com/office/drawing/2016/5/10/chartex" xmlns:cx5="http://schemas.microsoft.com/office/drawing/2016/5/11/chartex" xmlns:cx6="http://schemas.microsoft.com/office/drawing/2016/5/12/chartex" xmlns:cx7="http://schemas.microsoft.com/office/drawing/2016/5/13/chartex" xmlns:cx8="http://schemas.microsoft.com/office/drawing/2016/5/14/chartex" xmlns:mc="http://schemas.openxmlformats.org/markup-compatibility/2006" xmlns:aink="http://schemas.microsoft.com/office/drawing/2016/ink" xmlns:am3d="http://schemas.microsoft.com/office/drawing/2017/model3d" xmlns:o="urn:schemas-microsoft-com:office:office" xmlns:r="http://schemas.openxmlformats.org/officeDocument/2006/relationships" xmlns:m="http://schemas.openxmlformats.org/officeDocument/2006/math" xmlns:v="urn:schemas-microsoft-com:vml" xmlns:wp14="http://schemas.microsoft.com/office/word/2010/wordprocessingDrawing" xmlns:wp="http://schemas.openxmlformats.org/drawingml/2006/wordprocessingDrawing" xmlns:w10="urn:schemas-microsoft-com:office:word" xmlns:w="http://schemas.openxmlformats.org/wordprocessingml/2006/main" xmlns:w14="http://schemas.microsoft.com/office/word/2010/wordml" xmlns:w15="http://schemas.microsoft.com/office/word/2012/wordml" xmlns:w16cid="http://schemas.microsoft.com/office/word/2016/wordml/cid" xmlns:w16se="http://schemas.microsoft.com/office/word/2015/wordml/symex" xmlns:wpg="http://schemas.microsoft.com/office/word/2010/wordprocessingGroup" xmlns:wpi="http://schemas.microsoft.com/office/word/2010/wordprocessingInk" xmlns:wne="http://schemas.microsoft.com/office/word/2006/wordml" xmlns:wps="http://schemas.microsoft.com/office/word/2010/wordprocessingShape" mc:Ignorable="w14 w15 w16se w16cid wp14">
   <w:endnote w:type="separator" w:id="-1">
     <w:p>
       <w:pPr>
@@ -1570,7 +3467,7 @@
 </file>
 
 <file path=word/footnotes.xml><?xml version="1.0" encoding="utf-8"?>
-<w:footnotes xmlns:wpc="http://schemas.microsoft.com/office/word/2010/wordprocessingCanvas" xmlns:cx="http://schemas.microsoft.com/office/drawing/2014/chartex" xmlns:cx1="http://schemas.microsoft.com/office/drawing/2015/9/8/chartex" xmlns:cx2="http://schemas.microsoft.com/office/drawing/2015/10/21/chartex" xmlns:cx3="http://schemas.microsoft.com/office/drawing/2016/5/9/chartex" xmlns:cx4="http://schemas.microsoft.com/office/drawing/2016/5/10/chartex" xmlns:cx5="http://schemas.microsoft.com/office/drawing/2016/5/11/chartex" xmlns:cx6="http://schemas.microsoft.com/office/drawing/2016/5/12/chartex" xmlns:cx7="http://schemas.microsoft.com/office/drawing/2016/5/13/chartex" xmlns:cx8="http://schemas.microsoft.com/office/drawing/2016/5/14/chartex" xmlns:mc="http://schemas.openxmlformats.org/markup-compatibility/2006" xmlns:aink="http://schemas.microsoft.com/office/drawing/2016/ink" xmlns:am3d="http://schemas.microsoft.com/office/drawing/2017/model3d" xmlns:o="urn:schemas-microsoft-com:office:office" xmlns:r="http://schemas.openxmlformats.org/officeDocument/2006/relationships" xmlns:m="http://schemas.openxmlformats.org/officeDocument/2006/math" xmlns:v="urn:schemas-microsoft-com:vml" xmlns:wp14="http://schemas.microsoft.com/office/word/2010/wordprocessingDrawing" xmlns:wp="http://schemas.openxmlformats.org/drawingml/2006/wordprocessingDrawing" xmlns:w10="urn:schemas-microsoft-com:office:word" xmlns:w="http://schemas.openxmlformats.org/wordprocessingml/2006/main" xmlns:w14="http://schemas.microsoft.com/office/word/2010/wordml" xmlns:w15="http://schemas.microsoft.com/office/word/2012/wordml" xmlns:w16cex="http://schemas.microsoft.com/office/word/2018/wordml/cex" xmlns:w16cid="http://schemas.microsoft.com/office/word/2016/wordml/cid" xmlns:w16="http://schemas.microsoft.com/office/word/2018/wordml" xmlns:w16se="http://schemas.microsoft.com/office/word/2015/wordml/symex" xmlns:wpg="http://schemas.microsoft.com/office/word/2010/wordprocessingGroup" xmlns:wpi="http://schemas.microsoft.com/office/word/2010/wordprocessingInk" xmlns:wne="http://schemas.microsoft.com/office/word/2006/wordml" xmlns:wps="http://schemas.microsoft.com/office/word/2010/wordprocessingShape" mc:Ignorable="w14 w15 w16se w16cid w16 w16cex wp14">
+<w:footnotes xmlns:wpc="http://schemas.microsoft.com/office/word/2010/wordprocessingCanvas" xmlns:cx="http://schemas.microsoft.com/office/drawing/2014/chartex" xmlns:cx1="http://schemas.microsoft.com/office/drawing/2015/9/8/chartex" xmlns:cx2="http://schemas.microsoft.com/office/drawing/2015/10/21/chartex" xmlns:cx3="http://schemas.microsoft.com/office/drawing/2016/5/9/chartex" xmlns:cx4="http://schemas.microsoft.com/office/drawing/2016/5/10/chartex" xmlns:cx5="http://schemas.microsoft.com/office/drawing/2016/5/11/chartex" xmlns:cx6="http://schemas.microsoft.com/office/drawing/2016/5/12/chartex" xmlns:cx7="http://schemas.microsoft.com/office/drawing/2016/5/13/chartex" xmlns:cx8="http://schemas.microsoft.com/office/drawing/2016/5/14/chartex" xmlns:mc="http://schemas.openxmlformats.org/markup-compatibility/2006" xmlns:aink="http://schemas.microsoft.com/office/drawing/2016/ink" xmlns:am3d="http://schemas.microsoft.com/office/drawing/2017/model3d" xmlns:o="urn:schemas-microsoft-com:office:office" xmlns:r="http://schemas.openxmlformats.org/officeDocument/2006/relationships" xmlns:m="http://schemas.openxmlformats.org/officeDocument/2006/math" xmlns:v="urn:schemas-microsoft-com:vml" xmlns:wp14="http://schemas.microsoft.com/office/word/2010/wordprocessingDrawing" xmlns:wp="http://schemas.openxmlformats.org/drawingml/2006/wordprocessingDrawing" xmlns:w10="urn:schemas-microsoft-com:office:word" xmlns:w="http://schemas.openxmlformats.org/wordprocessingml/2006/main" xmlns:w14="http://schemas.microsoft.com/office/word/2010/wordml" xmlns:w15="http://schemas.microsoft.com/office/word/2012/wordml" xmlns:w16cid="http://schemas.microsoft.com/office/word/2016/wordml/cid" xmlns:w16se="http://schemas.microsoft.com/office/word/2015/wordml/symex" xmlns:wpg="http://schemas.microsoft.com/office/word/2010/wordprocessingGroup" xmlns:wpi="http://schemas.microsoft.com/office/word/2010/wordprocessingInk" xmlns:wne="http://schemas.microsoft.com/office/word/2006/wordml" xmlns:wps="http://schemas.microsoft.com/office/word/2010/wordprocessingShape" mc:Ignorable="w14 w15 w16se w16cid wp14">
   <w:footnote w:type="separator" w:id="-1">
     <w:p>
       <w:pPr>
@@ -1595,7 +3492,7 @@
 </file>
 
 <file path=word/numbering.xml><?xml version="1.0" encoding="utf-8"?>
-<w:numbering xmlns:wpc="http://schemas.microsoft.com/office/word/2010/wordprocessingCanvas" xmlns:cx="http://schemas.microsoft.com/office/drawing/2014/chartex" xmlns:cx1="http://schemas.microsoft.com/office/drawing/2015/9/8/chartex" xmlns:cx2="http://schemas.microsoft.com/office/drawing/2015/10/21/chartex" xmlns:cx3="http://schemas.microsoft.com/office/drawing/2016/5/9/chartex" xmlns:cx4="http://schemas.microsoft.com/office/drawing/2016/5/10/chartex" xmlns:cx5="http://schemas.microsoft.com/office/drawing/2016/5/11/chartex" xmlns:cx6="http://schemas.microsoft.com/office/drawing/2016/5/12/chartex" xmlns:cx7="http://schemas.microsoft.com/office/drawing/2016/5/13/chartex" xmlns:cx8="http://schemas.microsoft.com/office/drawing/2016/5/14/chartex" xmlns:mc="http://schemas.openxmlformats.org/markup-compatibility/2006" xmlns:aink="http://schemas.microsoft.com/office/drawing/2016/ink" xmlns:am3d="http://schemas.microsoft.com/office/drawing/2017/model3d" xmlns:o="urn:schemas-microsoft-com:office:office" xmlns:r="http://schemas.openxmlformats.org/officeDocument/2006/relationships" xmlns:m="http://schemas.openxmlformats.org/officeDocument/2006/math" xmlns:v="urn:schemas-microsoft-com:vml" xmlns:wp14="http://schemas.microsoft.com/office/word/2010/wordprocessingDrawing" xmlns:wp="http://schemas.openxmlformats.org/drawingml/2006/wordprocessingDrawing" xmlns:w10="urn:schemas-microsoft-com:office:word" xmlns:w="http://schemas.openxmlformats.org/wordprocessingml/2006/main" xmlns:w14="http://schemas.microsoft.com/office/word/2010/wordml" xmlns:w15="http://schemas.microsoft.com/office/word/2012/wordml" xmlns:w16cex="http://schemas.microsoft.com/office/word/2018/wordml/cex" xmlns:w16cid="http://schemas.microsoft.com/office/word/2016/wordml/cid" xmlns:w16="http://schemas.microsoft.com/office/word/2018/wordml" xmlns:w16se="http://schemas.microsoft.com/office/word/2015/wordml/symex" xmlns:wpg="http://schemas.microsoft.com/office/word/2010/wordprocessingGroup" xmlns:wpi="http://schemas.microsoft.com/office/word/2010/wordprocessingInk" xmlns:wne="http://schemas.microsoft.com/office/word/2006/wordml" xmlns:wps="http://schemas.microsoft.com/office/word/2010/wordprocessingShape" mc:Ignorable="w14 w15 w16se w16cid w16 w16cex wp14">
+<w:numbering xmlns:wpc="http://schemas.microsoft.com/office/word/2010/wordprocessingCanvas" xmlns:cx="http://schemas.microsoft.com/office/drawing/2014/chartex" xmlns:cx1="http://schemas.microsoft.com/office/drawing/2015/9/8/chartex" xmlns:cx2="http://schemas.microsoft.com/office/drawing/2015/10/21/chartex" xmlns:cx3="http://schemas.microsoft.com/office/drawing/2016/5/9/chartex" xmlns:cx4="http://schemas.microsoft.com/office/drawing/2016/5/10/chartex" xmlns:cx5="http://schemas.microsoft.com/office/drawing/2016/5/11/chartex" xmlns:cx6="http://schemas.microsoft.com/office/drawing/2016/5/12/chartex" xmlns:cx7="http://schemas.microsoft.com/office/drawing/2016/5/13/chartex" xmlns:cx8="http://schemas.microsoft.com/office/drawing/2016/5/14/chartex" xmlns:mc="http://schemas.openxmlformats.org/markup-compatibility/2006" xmlns:aink="http://schemas.microsoft.com/office/drawing/2016/ink" xmlns:am3d="http://schemas.microsoft.com/office/drawing/2017/model3d" xmlns:o="urn:schemas-microsoft-com:office:office" xmlns:r="http://schemas.openxmlformats.org/officeDocument/2006/relationships" xmlns:m="http://schemas.openxmlformats.org/officeDocument/2006/math" xmlns:v="urn:schemas-microsoft-com:vml" xmlns:wp14="http://schemas.microsoft.com/office/word/2010/wordprocessingDrawing" xmlns:wp="http://schemas.openxmlformats.org/drawingml/2006/wordprocessingDrawing" xmlns:w10="urn:schemas-microsoft-com:office:word" xmlns:w="http://schemas.openxmlformats.org/wordprocessingml/2006/main" xmlns:w14="http://schemas.microsoft.com/office/word/2010/wordml" xmlns:w15="http://schemas.microsoft.com/office/word/2012/wordml" xmlns:w16cid="http://schemas.microsoft.com/office/word/2016/wordml/cid" xmlns:w16se="http://schemas.microsoft.com/office/word/2015/wordml/symex" xmlns:wpg="http://schemas.microsoft.com/office/word/2010/wordprocessingGroup" xmlns:wpi="http://schemas.microsoft.com/office/word/2010/wordprocessingInk" xmlns:wne="http://schemas.microsoft.com/office/word/2006/wordml" xmlns:wps="http://schemas.microsoft.com/office/word/2010/wordprocessingShape" mc:Ignorable="w14 w15 w16se w16cid wp14">
   <w:abstractNum w:abstractNumId="0" w15:restartNumberingAfterBreak="0">
     <w:nsid w:val="0D8E2AA5"/>
     <w:multiLevelType w:val="hybridMultilevel"/>
@@ -1692,7 +3589,7 @@
 </file>
 
 <file path=word/styles.xml><?xml version="1.0" encoding="utf-8"?>
-<w:styles xmlns:mc="http://schemas.openxmlformats.org/markup-compatibility/2006" xmlns:r="http://schemas.openxmlformats.org/officeDocument/2006/relationships" xmlns:w="http://schemas.openxmlformats.org/wordprocessingml/2006/main" xmlns:w14="http://schemas.microsoft.com/office/word/2010/wordml" xmlns:w15="http://schemas.microsoft.com/office/word/2012/wordml" xmlns:w16cex="http://schemas.microsoft.com/office/word/2018/wordml/cex" xmlns:w16cid="http://schemas.microsoft.com/office/word/2016/wordml/cid" xmlns:w16="http://schemas.microsoft.com/office/word/2018/wordml" xmlns:w16se="http://schemas.microsoft.com/office/word/2015/wordml/symex" mc:Ignorable="w14 w15 w16se w16cid w16 w16cex">
+<w:styles xmlns:mc="http://schemas.openxmlformats.org/markup-compatibility/2006" xmlns:r="http://schemas.openxmlformats.org/officeDocument/2006/relationships" xmlns:w="http://schemas.openxmlformats.org/wordprocessingml/2006/main" xmlns:w14="http://schemas.microsoft.com/office/word/2010/wordml" xmlns:w15="http://schemas.microsoft.com/office/word/2012/wordml" xmlns:w16cid="http://schemas.microsoft.com/office/word/2016/wordml/cid" xmlns:w16se="http://schemas.microsoft.com/office/word/2015/wordml/symex" mc:Ignorable="w14 w15 w16se w16cid">
   <w:docDefaults>
     <w:rPrDefault>
       <w:rPr>
@@ -1708,7 +3605,7 @@
       </w:pPr>
     </w:pPrDefault>
   </w:docDefaults>
-  <w:latentStyles w:defLockedState="0" w:defUIPriority="99" w:defSemiHidden="0" w:defUnhideWhenUsed="0" w:defQFormat="0" w:count="376">
+  <w:latentStyles w:defLockedState="0" w:defUIPriority="99" w:defSemiHidden="0" w:defUnhideWhenUsed="0" w:defQFormat="0" w:count="377">
     <w:lsdException w:name="Normal" w:uiPriority="0" w:qFormat="1"/>
     <w:lsdException w:name="heading 1" w:uiPriority="9" w:qFormat="1"/>
     <w:lsdException w:name="heading 2" w:semiHidden="1" w:uiPriority="9" w:unhideWhenUsed="1" w:qFormat="1"/>
@@ -1814,7 +3711,6 @@
     <w:lsdException w:name="HTML Sample" w:semiHidden="1" w:unhideWhenUsed="1"/>
     <w:lsdException w:name="HTML Typewriter" w:semiHidden="1" w:unhideWhenUsed="1"/>
     <w:lsdException w:name="HTML Variable" w:semiHidden="1" w:unhideWhenUsed="1"/>
-    <w:lsdException w:name="Normal Table" w:semiHidden="1" w:unhideWhenUsed="1"/>
     <w:lsdException w:name="annotation subject" w:semiHidden="1" w:unhideWhenUsed="1"/>
     <w:lsdException w:name="No List" w:semiHidden="1" w:unhideWhenUsed="1"/>
     <w:lsdException w:name="Outline List 1" w:semiHidden="1" w:unhideWhenUsed="1"/>
@@ -1861,10 +3757,8 @@
     <w:lsdException w:name="Table Subtle 2" w:semiHidden="1" w:unhideWhenUsed="1"/>
     <w:lsdException w:name="Table Web 1" w:semiHidden="1" w:unhideWhenUsed="1"/>
     <w:lsdException w:name="Table Web 2" w:semiHidden="1" w:unhideWhenUsed="1"/>
-    <w:lsdException w:name="Table Web 3" w:semiHidden="1" w:unhideWhenUsed="1"/>
     <w:lsdException w:name="Balloon Text" w:semiHidden="1" w:unhideWhenUsed="1"/>
     <w:lsdException w:name="Table Grid" w:uiPriority="39"/>
-    <w:lsdException w:name="Table Theme" w:semiHidden="1" w:unhideWhenUsed="1"/>
     <w:lsdException w:name="Placeholder Text" w:semiHidden="1"/>
     <w:lsdException w:name="No Spacing" w:uiPriority="1" w:qFormat="1"/>
     <w:lsdException w:name="Light Shading" w:uiPriority="60"/>
@@ -2085,6 +3979,7 @@
     <w:lsdException w:name="Hashtag" w:semiHidden="1" w:unhideWhenUsed="1"/>
     <w:lsdException w:name="Unresolved Mention" w:semiHidden="1" w:unhideWhenUsed="1"/>
     <w:lsdException w:name="Smart Link" w:semiHidden="1" w:unhideWhenUsed="1"/>
+    <w:lsdException w:name="Smart Link Error" w:semiHidden="1" w:unhideWhenUsed="1"/>
   </w:latentStyles>
   <w:style w:type="paragraph" w:default="1" w:styleId="Normal">
     <w:name w:val="Normal"/>

</xml_diff>